<commit_message>
Add answers to question 1
</commit_message>
<xml_diff>
--- a/Project Design Document.docx
+++ b/Project Design Document.docx
@@ -221,7 +221,15 @@
         <w:pStyle w:val="Heading4"/>
       </w:pPr>
       <w:r>
-        <w:t xml:space="preserve">Contain at least 1 special character (!@#$%^&amp;*) </w:t>
+        <w:t xml:space="preserve">Contain at least 1 special character </w:t>
+      </w:r>
+      <w:proofErr w:type="gramStart"/>
+      <w:r>
+        <w:t>(!@</w:t>
+      </w:r>
+      <w:proofErr w:type="gramEnd"/>
+      <w:r>
+        <w:t xml:space="preserve">#$%^&amp;*) </w:t>
       </w:r>
     </w:p>
     <w:p>
@@ -270,7 +278,23 @@
         <w:pStyle w:val="Heading3"/>
       </w:pPr>
       <w:r>
-        <w:t>Forgotten password : password change</w:t>
+        <w:t xml:space="preserve">Forgotten </w:t>
+      </w:r>
+      <w:proofErr w:type="gramStart"/>
+      <w:r>
+        <w:t>password :</w:t>
+      </w:r>
+      <w:proofErr w:type="gramEnd"/>
+      <w:r>
+        <w:t xml:space="preserve"> </w:t>
+      </w:r>
+      <w:proofErr w:type="spellStart"/>
+      <w:r>
+        <w:t>password</w:t>
+      </w:r>
+      <w:proofErr w:type="spellEnd"/>
+      <w:r>
+        <w:t xml:space="preserve"> change</w:t>
       </w:r>
     </w:p>
     <w:p>
@@ -430,7 +454,15 @@
         <w:t>F</w:t>
       </w:r>
       <w:r>
-        <w:t xml:space="preserve">or example one can vote only for the House representative of the congressional </w:t>
+        <w:t xml:space="preserve">or </w:t>
+      </w:r>
+      <w:proofErr w:type="gramStart"/>
+      <w:r>
+        <w:t>example</w:t>
+      </w:r>
+      <w:proofErr w:type="gramEnd"/>
+      <w:r>
+        <w:t xml:space="preserve"> one can vote only for the House representative of the congressional </w:t>
       </w:r>
       <w:r>
         <w:t>district they are residents of</w:t>
@@ -444,7 +476,15 @@
         <w:pStyle w:val="Heading2"/>
       </w:pPr>
       <w:r>
-        <w:t xml:space="preserve">tally the election results , </w:t>
+        <w:t xml:space="preserve">tally the election </w:t>
+      </w:r>
+      <w:proofErr w:type="gramStart"/>
+      <w:r>
+        <w:t>results ,</w:t>
+      </w:r>
+      <w:proofErr w:type="gramEnd"/>
+      <w:r>
+        <w:t xml:space="preserve"> </w:t>
       </w:r>
     </w:p>
     <w:p>
@@ -500,9 +540,11 @@
       <w:pPr>
         <w:pStyle w:val="Heading2"/>
       </w:pPr>
+      <w:proofErr w:type="spellStart"/>
       <w:r>
         <w:t>Junyan</w:t>
       </w:r>
+      <w:proofErr w:type="spellEnd"/>
     </w:p>
     <w:p>
       <w:pPr>
@@ -733,8 +775,13 @@
       <w:pPr>
         <w:pStyle w:val="Heading3"/>
       </w:pPr>
-      <w:r>
-        <w:t>ExpressJS (Web Framework)</w:t>
+      <w:proofErr w:type="spellStart"/>
+      <w:r>
+        <w:t>ExpressJS</w:t>
+      </w:r>
+      <w:proofErr w:type="spellEnd"/>
+      <w:r>
+        <w:t xml:space="preserve"> (Web Framework)</w:t>
       </w:r>
     </w:p>
     <w:p>
@@ -750,8 +797,13 @@
       <w:pPr>
         <w:pStyle w:val="Heading3"/>
       </w:pPr>
-      <w:r>
-        <w:t>NodeJS (Application Server)</w:t>
+      <w:proofErr w:type="spellStart"/>
+      <w:r>
+        <w:t>NodeJS</w:t>
+      </w:r>
+      <w:proofErr w:type="spellEnd"/>
+      <w:r>
+        <w:t xml:space="preserve"> (Application Server)</w:t>
       </w:r>
     </w:p>
     <w:p>
@@ -816,6 +868,65 @@
       </w:pPr>
       <w:r>
         <w:t>Home page</w:t>
+      </w:r>
+    </w:p>
+    <w:p>
+      <w:pPr>
+        <w:pStyle w:val="Heading2"/>
+      </w:pPr>
+      <w:r>
+        <w:t>Week 2</w:t>
+      </w:r>
+    </w:p>
+    <w:p>
+      <w:pPr>
+        <w:pStyle w:val="Heading3"/>
+      </w:pPr>
+      <w:r>
+        <w:t>Registration</w:t>
+      </w:r>
+    </w:p>
+    <w:p>
+      <w:pPr>
+        <w:pStyle w:val="Heading4"/>
+      </w:pPr>
+      <w:r>
+        <w:t>Email verification</w:t>
+      </w:r>
+    </w:p>
+    <w:p>
+      <w:pPr>
+        <w:pStyle w:val="Heading4"/>
+      </w:pPr>
+      <w:r>
+        <w:t>Validate government ID</w:t>
+      </w:r>
+    </w:p>
+    <w:p>
+      <w:pPr>
+        <w:pStyle w:val="Heading4"/>
+      </w:pPr>
+      <w:r>
+        <w:t>Encrypt Password</w:t>
+      </w:r>
+      <w:r>
+        <w:t xml:space="preserve"> </w:t>
+      </w:r>
+    </w:p>
+    <w:p>
+      <w:pPr>
+        <w:pStyle w:val="Heading3"/>
+      </w:pPr>
+      <w:r>
+        <w:t>Forgot Password</w:t>
+      </w:r>
+    </w:p>
+    <w:p>
+      <w:pPr>
+        <w:pStyle w:val="Heading2"/>
+      </w:pPr>
+      <w:r>
+        <w:t>Week 3</w:t>
       </w:r>
       <w:bookmarkStart w:id="2" w:name="_GoBack"/>
       <w:bookmarkEnd w:id="2"/>
@@ -825,22 +936,6 @@
         <w:pStyle w:val="Heading2"/>
       </w:pPr>
       <w:r>
-        <w:t>Week 2</w:t>
-      </w:r>
-    </w:p>
-    <w:p>
-      <w:pPr>
-        <w:pStyle w:val="Heading2"/>
-      </w:pPr>
-      <w:r>
-        <w:t>Week 3</w:t>
-      </w:r>
-    </w:p>
-    <w:p>
-      <w:pPr>
-        <w:pStyle w:val="Heading2"/>
-      </w:pPr>
-      <w:r>
         <w:t>Week 4</w:t>
       </w:r>
     </w:p>
@@ -921,6 +1016,7 @@
         <w:pStyle w:val="Heading1"/>
       </w:pPr>
       <w:r>
+        <w:lastRenderedPageBreak/>
         <w:t>High Level Design</w:t>
       </w:r>
     </w:p>
@@ -953,199 +1049,199 @@
         <w:pStyle w:val="Heading1"/>
       </w:pPr>
       <w:r>
+        <w:t>Process Model implementation</w:t>
+      </w:r>
+    </w:p>
+    <w:p>
+      <w:pPr>
+        <w:pStyle w:val="Heading1"/>
+      </w:pPr>
+      <w:r>
+        <w:t>Requirements for initial set of functions</w:t>
+      </w:r>
+    </w:p>
+    <w:p>
+      <w:pPr>
+        <w:pStyle w:val="Heading2"/>
+      </w:pPr>
+      <w:r>
+        <w:t>Voter address votes one precinct</w:t>
+      </w:r>
+    </w:p>
+    <w:p>
+      <w:pPr>
+        <w:pStyle w:val="Heading2"/>
+      </w:pPr>
+      <w:r>
+        <w:t>Precinct is the polling station for many addresses</w:t>
+      </w:r>
+    </w:p>
+    <w:p>
+      <w:pPr>
+        <w:pStyle w:val="Heading2"/>
+      </w:pPr>
+      <w:r>
+        <w:t>Natural geography refers to City, Country, and State, etc.</w:t>
+      </w:r>
+    </w:p>
+    <w:p>
+      <w:pPr>
+        <w:pStyle w:val="Heading2"/>
+      </w:pPr>
+      <w:r>
+        <w:t>Electoral geography consists of precincts, congressional districts</w:t>
+      </w:r>
+    </w:p>
+    <w:p>
+      <w:pPr>
+        <w:pStyle w:val="Heading2"/>
+      </w:pPr>
+      <w:r>
+        <w:t>Assume that Precincts never span across geographical unit</w:t>
+      </w:r>
+      <w:r>
+        <w:t xml:space="preserve">s like City, County, and State </w:t>
+      </w:r>
+    </w:p>
+    <w:p>
+      <w:pPr>
+        <w:pStyle w:val="Heading2"/>
+      </w:pPr>
+      <w:r>
+        <w:t xml:space="preserve"> Elections are held often 2016 Nov </w:t>
+      </w:r>
+      <w:r>
+        <w:t xml:space="preserve">General election is an example </w:t>
+      </w:r>
+    </w:p>
+    <w:p>
+      <w:pPr>
+        <w:pStyle w:val="Heading2"/>
+      </w:pPr>
+      <w:r>
+        <w:t>There will be many ballots in an election though the A Ballot is spe</w:t>
+      </w:r>
+      <w:r>
+        <w:t xml:space="preserve">cific to a Precinct and a User </w:t>
+      </w:r>
+    </w:p>
+    <w:p>
+      <w:pPr>
+        <w:pStyle w:val="Heading2"/>
+      </w:pPr>
+      <w:r>
+        <w:t>Ballot is configurable; this software must be usable for any election subjec</w:t>
+      </w:r>
+      <w:r>
+        <w:t xml:space="preserve">t to assumptions laid out here </w:t>
+      </w:r>
+    </w:p>
+    <w:p>
+      <w:pPr>
+        <w:pStyle w:val="Heading2"/>
+      </w:pPr>
+      <w:r>
+        <w:t>Electoral Race</w:t>
+      </w:r>
+      <w:r>
+        <w:t xml:space="preserve"> is the election for an office </w:t>
+      </w:r>
+    </w:p>
+    <w:p>
+      <w:pPr>
+        <w:pStyle w:val="Heading2"/>
+      </w:pPr>
+      <w:r>
+        <w:t>An Electoral Race p</w:t>
+      </w:r>
+      <w:r>
+        <w:t xml:space="preserve">resents one or more candidates </w:t>
+      </w:r>
+    </w:p>
+    <w:p>
+      <w:pPr>
+        <w:pStyle w:val="Heading2"/>
+      </w:pPr>
+      <w:r>
+        <w:t>An electoral race is cond</w:t>
+      </w:r>
+      <w:r>
+        <w:t xml:space="preserve">ucted over 1 or more precincts </w:t>
+      </w:r>
+    </w:p>
+    <w:p>
+      <w:pPr>
+        <w:pStyle w:val="Heading2"/>
+      </w:pPr>
+      <w:r>
+        <w:t>A Ballot has on</w:t>
+      </w:r>
+      <w:r>
+        <w:t xml:space="preserve">e or more electoral race in it </w:t>
+      </w:r>
+    </w:p>
+    <w:p>
+      <w:pPr>
+        <w:pStyle w:val="Heading2"/>
+      </w:pPr>
+      <w:r>
+        <w:t>The result of an electoral race is the accumulation of votes across the associated Natural Geography unit</w:t>
+      </w:r>
+    </w:p>
+    <w:p>
+      <w:pPr>
+        <w:pStyle w:val="Heading1"/>
+      </w:pPr>
+      <w:r>
+        <w:t>Analyze</w:t>
+      </w:r>
+    </w:p>
+    <w:p>
+      <w:pPr>
+        <w:pStyle w:val="Heading2"/>
+      </w:pPr>
+      <w:r>
+        <w:t>SRS</w:t>
+      </w:r>
+    </w:p>
+    <w:p>
+      <w:pPr>
+        <w:pStyle w:val="Heading2"/>
+      </w:pPr>
+      <w:r>
+        <w:t>Models</w:t>
+      </w:r>
+    </w:p>
+    <w:p>
+      <w:pPr>
+        <w:pStyle w:val="Heading2"/>
+      </w:pPr>
+      <w:r>
+        <w:t>Analysis</w:t>
+      </w:r>
+    </w:p>
+    <w:p>
+      <w:pPr>
+        <w:pStyle w:val="Heading2"/>
+      </w:pPr>
+      <w:r>
+        <w:t>Data Dictionary</w:t>
+      </w:r>
+    </w:p>
+    <w:p>
+      <w:pPr>
+        <w:pStyle w:val="Heading2"/>
+      </w:pPr>
+      <w:r>
+        <w:t>Specific Requirements</w:t>
+      </w:r>
+    </w:p>
+    <w:p>
+      <w:pPr>
+        <w:pStyle w:val="Heading1"/>
+      </w:pPr>
+      <w:r>
         <w:lastRenderedPageBreak/>
-        <w:t>Process Model implementation</w:t>
-      </w:r>
-    </w:p>
-    <w:p>
-      <w:pPr>
-        <w:pStyle w:val="Heading1"/>
-      </w:pPr>
-      <w:r>
-        <w:t>Requirements for initial set of functions</w:t>
-      </w:r>
-    </w:p>
-    <w:p>
-      <w:pPr>
-        <w:pStyle w:val="Heading2"/>
-      </w:pPr>
-      <w:r>
-        <w:t>Voter address votes one precinct</w:t>
-      </w:r>
-    </w:p>
-    <w:p>
-      <w:pPr>
-        <w:pStyle w:val="Heading2"/>
-      </w:pPr>
-      <w:r>
-        <w:t>Precinct is the polling station for many addresses</w:t>
-      </w:r>
-    </w:p>
-    <w:p>
-      <w:pPr>
-        <w:pStyle w:val="Heading2"/>
-      </w:pPr>
-      <w:r>
-        <w:t>Natural geography refers to City, Country, and State, etc.</w:t>
-      </w:r>
-    </w:p>
-    <w:p>
-      <w:pPr>
-        <w:pStyle w:val="Heading2"/>
-      </w:pPr>
-      <w:r>
-        <w:t>Electoral geography consists of precincts, congressional districts</w:t>
-      </w:r>
-    </w:p>
-    <w:p>
-      <w:pPr>
-        <w:pStyle w:val="Heading2"/>
-      </w:pPr>
-      <w:r>
-        <w:t>Assume that Precincts never span across geographical unit</w:t>
-      </w:r>
-      <w:r>
-        <w:t xml:space="preserve">s like City, County, and State </w:t>
-      </w:r>
-    </w:p>
-    <w:p>
-      <w:pPr>
-        <w:pStyle w:val="Heading2"/>
-      </w:pPr>
-      <w:r>
-        <w:t xml:space="preserve"> Elections are held often 2016 Nov </w:t>
-      </w:r>
-      <w:r>
-        <w:t xml:space="preserve">General election is an example </w:t>
-      </w:r>
-    </w:p>
-    <w:p>
-      <w:pPr>
-        <w:pStyle w:val="Heading2"/>
-      </w:pPr>
-      <w:r>
-        <w:t>There will be many ballots in an election though the A Ballot is spe</w:t>
-      </w:r>
-      <w:r>
-        <w:t xml:space="preserve">cific to a Precinct and a User </w:t>
-      </w:r>
-    </w:p>
-    <w:p>
-      <w:pPr>
-        <w:pStyle w:val="Heading2"/>
-      </w:pPr>
-      <w:r>
-        <w:t>Ballot is configurable; this software must be usable for any election subjec</w:t>
-      </w:r>
-      <w:r>
-        <w:t xml:space="preserve">t to assumptions laid out here </w:t>
-      </w:r>
-    </w:p>
-    <w:p>
-      <w:pPr>
-        <w:pStyle w:val="Heading2"/>
-      </w:pPr>
-      <w:r>
-        <w:t>Electoral Race</w:t>
-      </w:r>
-      <w:r>
-        <w:t xml:space="preserve"> is the election for an office </w:t>
-      </w:r>
-    </w:p>
-    <w:p>
-      <w:pPr>
-        <w:pStyle w:val="Heading2"/>
-      </w:pPr>
-      <w:r>
-        <w:t>An Electoral Race p</w:t>
-      </w:r>
-      <w:r>
-        <w:t xml:space="preserve">resents one or more candidates </w:t>
-      </w:r>
-    </w:p>
-    <w:p>
-      <w:pPr>
-        <w:pStyle w:val="Heading2"/>
-      </w:pPr>
-      <w:r>
-        <w:t>An electoral race is cond</w:t>
-      </w:r>
-      <w:r>
-        <w:t xml:space="preserve">ucted over 1 or more precincts </w:t>
-      </w:r>
-    </w:p>
-    <w:p>
-      <w:pPr>
-        <w:pStyle w:val="Heading2"/>
-      </w:pPr>
-      <w:r>
-        <w:t>A Ballot has on</w:t>
-      </w:r>
-      <w:r>
-        <w:t xml:space="preserve">e or more electoral race in it </w:t>
-      </w:r>
-    </w:p>
-    <w:p>
-      <w:pPr>
-        <w:pStyle w:val="Heading2"/>
-      </w:pPr>
-      <w:r>
-        <w:t>The result of an electoral race is the accumulation of votes across the associated Natural Geography unit</w:t>
-      </w:r>
-    </w:p>
-    <w:p>
-      <w:pPr>
-        <w:pStyle w:val="Heading1"/>
-      </w:pPr>
-      <w:r>
-        <w:t>Analyze</w:t>
-      </w:r>
-    </w:p>
-    <w:p>
-      <w:pPr>
-        <w:pStyle w:val="Heading2"/>
-      </w:pPr>
-      <w:r>
-        <w:t>SRS</w:t>
-      </w:r>
-    </w:p>
-    <w:p>
-      <w:pPr>
-        <w:pStyle w:val="Heading2"/>
-      </w:pPr>
-      <w:r>
-        <w:t>Models</w:t>
-      </w:r>
-    </w:p>
-    <w:p>
-      <w:pPr>
-        <w:pStyle w:val="Heading2"/>
-      </w:pPr>
-      <w:r>
-        <w:t>Analysis</w:t>
-      </w:r>
-    </w:p>
-    <w:p>
-      <w:pPr>
-        <w:pStyle w:val="Heading2"/>
-      </w:pPr>
-      <w:r>
-        <w:t>Data Dictionary</w:t>
-      </w:r>
-    </w:p>
-    <w:p>
-      <w:pPr>
-        <w:pStyle w:val="Heading2"/>
-      </w:pPr>
-      <w:r>
-        <w:t>Specific Requirements</w:t>
-      </w:r>
-    </w:p>
-    <w:p>
-      <w:pPr>
-        <w:pStyle w:val="Heading1"/>
-      </w:pPr>
-      <w:r>
         <w:t>Required Modules</w:t>
       </w:r>
     </w:p>
@@ -1181,7 +1277,6 @@
         <w:pStyle w:val="Heading2"/>
       </w:pPr>
       <w:r>
-        <w:lastRenderedPageBreak/>
         <w:t>Email notifications</w:t>
       </w:r>
     </w:p>
@@ -1373,6 +1468,12 @@
         <w:br/>
         <w:t>A:</w:t>
       </w:r>
+      <w:r>
+        <w:t>Invisible password would work</w:t>
+      </w:r>
+      <w:r>
+        <w:t xml:space="preserve"> + 128 bit encryption (AES) – standard encryption</w:t>
+      </w:r>
     </w:p>
     <w:p>
       <w:pPr>
@@ -1384,6 +1485,7 @@
         <w:ind w:left="360" w:hanging="360"/>
       </w:pPr>
       <w:r>
+        <w:lastRenderedPageBreak/>
         <w:t>Q:</w:t>
       </w:r>
       <w:r>
@@ -1404,6 +1506,9 @@
       <w:r>
         <w:br/>
         <w:t>A:</w:t>
+      </w:r>
+      <w:r>
+        <w:t>?? Age, location, state, district, federal voting, names</w:t>
       </w:r>
     </w:p>
     <w:p>
@@ -1416,12 +1521,14 @@
         <w:ind w:left="360" w:hanging="360"/>
       </w:pPr>
       <w:r>
-        <w:lastRenderedPageBreak/>
         <w:t>Q: Is a user able to register and vote right away or do they need to be approved by an admin?</w:t>
       </w:r>
       <w:r>
         <w:br/>
         <w:t>A:</w:t>
+      </w:r>
+      <w:r>
+        <w:t xml:space="preserve"> Auto approval with government id</w:t>
       </w:r>
     </w:p>
     <w:p>
@@ -1436,6 +1543,18 @@
       <w:r>
         <w:t>Q: What is needed to be a valid voter? Does only the government id matter?</w:t>
       </w:r>
+      <w:r>
+        <w:br/>
+      </w:r>
+      <w:r>
+        <w:t>A:</w:t>
+      </w:r>
+      <w:r>
+        <w:softHyphen/>
+      </w:r>
+      <w:r>
+        <w:t xml:space="preserve"> Standard 18 yrs registered and other normal voting </w:t>
+      </w:r>
     </w:p>
     <w:p>
       <w:pPr>
@@ -1447,10 +1566,17 @@
         <w:ind w:left="360" w:hanging="360"/>
       </w:pPr>
       <w:r>
+        <w:t>Q: How do you want to handle the government id part of registration?</w:t>
+      </w:r>
+      <w:r>
+        <w:t xml:space="preserve"> Is that an admin thing or something for us to check?</w:t>
+      </w:r>
+      <w:r>
+        <w:br/>
         <w:t>A:</w:t>
       </w:r>
       <w:r>
-        <w:softHyphen/>
+        <w:t xml:space="preserve"> Voter ID # or driver license #  validate that through an api to a us census (Rock n roll if you can have it.)</w:t>
       </w:r>
     </w:p>
     <w:p>
@@ -1463,14 +1589,14 @@
         <w:ind w:left="360" w:hanging="360"/>
       </w:pPr>
       <w:r>
-        <w:t>Q: How do you want to handle the government id part of registration?</w:t>
-      </w:r>
-      <w:r>
-        <w:t xml:space="preserve"> Is that an admin thing or something for us to check?</w:t>
+        <w:t>Q: When a user registers, do they get an email to confirm their email?</w:t>
       </w:r>
       <w:r>
         <w:br/>
         <w:t>A:</w:t>
+      </w:r>
+      <w:r>
+        <w:t xml:space="preserve"> Confirmation of the email</w:t>
       </w:r>
     </w:p>
     <w:p>
@@ -1483,7 +1609,7 @@
         <w:ind w:left="360" w:hanging="360"/>
       </w:pPr>
       <w:r>
-        <w:t>Week 2 (Feb 12)</w:t>
+        <w:t>Expect a lot of changes to the project scope.</w:t>
       </w:r>
     </w:p>
     <w:p>
@@ -1496,7 +1622,7 @@
         <w:ind w:left="360" w:hanging="360"/>
       </w:pPr>
       <w:r>
-        <w:t>Week 3 (Feb 19)</w:t>
+        <w:t>The basics of the class are trying to replicate what’s in the industry as much as possible.</w:t>
       </w:r>
     </w:p>
     <w:p>
@@ -1509,7 +1635,7 @@
         <w:ind w:left="360" w:hanging="360"/>
       </w:pPr>
       <w:r>
-        <w:t>Week 4 (Feb 26)</w:t>
+        <w:t>Week 2 (Feb 12)</w:t>
       </w:r>
     </w:p>
     <w:p>
@@ -1522,7 +1648,7 @@
         <w:ind w:left="360" w:hanging="360"/>
       </w:pPr>
       <w:r>
-        <w:t>Week 5 (Mar 5)</w:t>
+        <w:t>Week 3 (Feb 19)</w:t>
       </w:r>
     </w:p>
     <w:p>
@@ -1535,13 +1661,8 @@
         <w:ind w:left="360" w:hanging="360"/>
       </w:pPr>
       <w:r>
-        <w:t>Week 6 (</w:t>
-      </w:r>
-      <w:r>
-        <w:t>Mar 12</w:t>
-      </w:r>
-      <w:r>
-        <w:t>)</w:t>
+        <w:lastRenderedPageBreak/>
+        <w:t>Week 4 (Feb 26)</w:t>
       </w:r>
     </w:p>
     <w:p>
@@ -1554,13 +1675,7 @@
         <w:ind w:left="360" w:hanging="360"/>
       </w:pPr>
       <w:r>
-        <w:t>Week 7 (</w:t>
-      </w:r>
-      <w:r>
-        <w:t>Mar 19</w:t>
-      </w:r>
-      <w:r>
-        <w:t>)</w:t>
+        <w:t>Week 5 (Mar 5)</w:t>
       </w:r>
     </w:p>
     <w:p>
@@ -1573,10 +1688,10 @@
         <w:ind w:left="360" w:hanging="360"/>
       </w:pPr>
       <w:r>
-        <w:t>Week 8 (</w:t>
-      </w:r>
-      <w:r>
-        <w:t>Mar 26</w:t>
+        <w:t>Week 6 (</w:t>
+      </w:r>
+      <w:r>
+        <w:t>Mar 12</w:t>
       </w:r>
       <w:r>
         <w:t>)</w:t>
@@ -1592,10 +1707,10 @@
         <w:ind w:left="360" w:hanging="360"/>
       </w:pPr>
       <w:r>
-        <w:t>Week 9 (</w:t>
-      </w:r>
-      <w:r>
-        <w:t>Apr 2</w:t>
+        <w:t>Week 7 (</w:t>
+      </w:r>
+      <w:r>
+        <w:t>Mar 19</w:t>
       </w:r>
       <w:r>
         <w:t>)</w:t>
@@ -1611,11 +1726,10 @@
         <w:ind w:left="360" w:hanging="360"/>
       </w:pPr>
       <w:r>
-        <w:lastRenderedPageBreak/>
-        <w:t>Week 10 (</w:t>
-      </w:r>
-      <w:r>
-        <w:t>Apr 9</w:t>
+        <w:t>Week 8 (</w:t>
+      </w:r>
+      <w:r>
+        <w:t>Mar 26</w:t>
       </w:r>
       <w:r>
         <w:t>)</w:t>
@@ -1631,10 +1745,10 @@
         <w:ind w:left="360" w:hanging="360"/>
       </w:pPr>
       <w:r>
-        <w:t>Week 11 (</w:t>
-      </w:r>
-      <w:r>
-        <w:t>Apr 16</w:t>
+        <w:t>Week 9 (</w:t>
+      </w:r>
+      <w:r>
+        <w:t>Apr 2</w:t>
       </w:r>
       <w:r>
         <w:t>)</w:t>
@@ -1650,10 +1764,10 @@
         <w:ind w:left="360" w:hanging="360"/>
       </w:pPr>
       <w:r>
-        <w:t>Week 12 (</w:t>
-      </w:r>
-      <w:r>
-        <w:t>Apr 23</w:t>
+        <w:t>Week 10 (</w:t>
+      </w:r>
+      <w:r>
+        <w:t>Apr 9</w:t>
       </w:r>
       <w:r>
         <w:t>)</w:t>
@@ -1669,16 +1783,13 @@
         <w:ind w:left="360" w:hanging="360"/>
       </w:pPr>
       <w:r>
-        <w:t>Week 13 (</w:t>
-      </w:r>
-      <w:r>
-        <w:t>Apr 30</w:t>
+        <w:t>Week 11 (</w:t>
+      </w:r>
+      <w:r>
+        <w:t>Apr 16</w:t>
       </w:r>
       <w:r>
         <w:t>)</w:t>
-      </w:r>
-      <w:r>
-        <w:br/>
       </w:r>
     </w:p>
     <w:p>
@@ -1691,6 +1802,47 @@
         <w:ind w:left="360" w:hanging="360"/>
       </w:pPr>
       <w:r>
+        <w:t>Week 12 (</w:t>
+      </w:r>
+      <w:r>
+        <w:t>Apr 23</w:t>
+      </w:r>
+      <w:r>
+        <w:t>)</w:t>
+      </w:r>
+    </w:p>
+    <w:p>
+      <w:pPr>
+        <w:pStyle w:val="Heading1"/>
+        <w:numPr>
+          <w:ilvl w:val="0"/>
+          <w:numId w:val="0"/>
+        </w:numPr>
+        <w:ind w:left="360" w:hanging="360"/>
+      </w:pPr>
+      <w:r>
+        <w:t>Week 13 (</w:t>
+      </w:r>
+      <w:r>
+        <w:t>Apr 30</w:t>
+      </w:r>
+      <w:r>
+        <w:t>)</w:t>
+      </w:r>
+      <w:r>
+        <w:br/>
+      </w:r>
+    </w:p>
+    <w:p>
+      <w:pPr>
+        <w:pStyle w:val="Heading1"/>
+        <w:numPr>
+          <w:ilvl w:val="0"/>
+          <w:numId w:val="0"/>
+        </w:numPr>
+        <w:ind w:left="360" w:hanging="360"/>
+      </w:pPr>
+      <w:r>
         <w:t>Questions to be scheduled</w:t>
       </w:r>
     </w:p>
@@ -1715,8 +1867,13 @@
         </w:numPr>
       </w:pPr>
       <w:r>
-        <w:t>What’s the difference between each level of administration</w:t>
-      </w:r>
+        <w:t xml:space="preserve">What’s the difference between each level of </w:t>
+      </w:r>
+      <w:proofErr w:type="gramStart"/>
+      <w:r>
+        <w:t>administration</w:t>
+      </w:r>
+      <w:proofErr w:type="gramEnd"/>
     </w:p>
     <w:p>
       <w:pPr>
@@ -1727,8 +1884,74 @@
         </w:numPr>
       </w:pPr>
       <w:r>
-        <w:t>Name/Logo preferences</w:t>
-      </w:r>
+        <w:lastRenderedPageBreak/>
+        <w:t>Name/Logo</w:t>
+      </w:r>
+      <w:r>
+        <w:t>/Color/ui</w:t>
+      </w:r>
+      <w:r>
+        <w:t xml:space="preserve"> </w:t>
+      </w:r>
+      <w:proofErr w:type="gramStart"/>
+      <w:r>
+        <w:t>preferences</w:t>
+      </w:r>
+      <w:r>
+        <w:t xml:space="preserve"> :</w:t>
+      </w:r>
+      <w:proofErr w:type="gramEnd"/>
+      <w:r>
+        <w:t xml:space="preserve"> No preferences</w:t>
+      </w:r>
+    </w:p>
+    <w:p>
+      <w:pPr>
+        <w:pStyle w:val="Heading1"/>
+        <w:numPr>
+          <w:ilvl w:val="0"/>
+          <w:numId w:val="4"/>
+        </w:numPr>
+      </w:pPr>
+      <w:r>
+        <w:t xml:space="preserve">How much testing do you want implemented like is code coverage a matter to </w:t>
+      </w:r>
+      <w:proofErr w:type="gramStart"/>
+      <w:r>
+        <w:t>consider</w:t>
+      </w:r>
+      <w:r>
+        <w:t xml:space="preserve"> :</w:t>
+      </w:r>
+      <w:proofErr w:type="gramEnd"/>
+      <w:r>
+        <w:t xml:space="preserve"> </w:t>
+      </w:r>
+    </w:p>
+    <w:p>
+      <w:pPr>
+        <w:pStyle w:val="Heading1"/>
+        <w:numPr>
+          <w:ilvl w:val="0"/>
+          <w:numId w:val="0"/>
+        </w:numPr>
+        <w:ind w:left="360" w:hanging="360"/>
+      </w:pPr>
+      <w:proofErr w:type="gramStart"/>
+      <w:r>
+        <w:t>kphp ?</w:t>
+      </w:r>
+      <w:proofErr w:type="gramEnd"/>
+    </w:p>
+    <w:p>
+      <w:pPr>
+        <w:pStyle w:val="Heading1"/>
+        <w:numPr>
+          <w:ilvl w:val="0"/>
+          <w:numId w:val="0"/>
+        </w:numPr>
+        <w:ind w:left="360" w:hanging="360"/>
+      </w:pPr>
     </w:p>
     <w:p>
       <w:pPr>
@@ -1814,8 +2037,13 @@
         <w:annotationRef/>
       </w:r>
       <w:r>
-        <w:t>What are the desired demographics</w:t>
-      </w:r>
+        <w:t xml:space="preserve">What are the desired </w:t>
+      </w:r>
+      <w:proofErr w:type="gramStart"/>
+      <w:r>
+        <w:t>demographics</w:t>
+      </w:r>
+      <w:proofErr w:type="gramEnd"/>
     </w:p>
   </w:comment>
   <w:comment w:id="5" w:author="Kemp, Heather" w:date="2018-02-04T17:56:00Z" w:initials="KH">
@@ -1910,7 +2138,7 @@
       <w:rPr>
         <w:noProof/>
       </w:rPr>
-      <w:t>4</w:t>
+      <w:t>5</w:t>
     </w:r>
     <w:r>
       <w:rPr>
@@ -2560,6 +2788,7 @@
     <w:lsdException w:name="HTML Sample" w:semiHidden="1" w:unhideWhenUsed="1"/>
     <w:lsdException w:name="HTML Typewriter" w:semiHidden="1" w:unhideWhenUsed="1"/>
     <w:lsdException w:name="HTML Variable" w:semiHidden="1" w:unhideWhenUsed="1"/>
+    <w:lsdException w:name="Normal Table" w:semiHidden="1" w:unhideWhenUsed="1"/>
     <w:lsdException w:name="annotation subject" w:semiHidden="1" w:unhideWhenUsed="1"/>
     <w:lsdException w:name="No List" w:semiHidden="1" w:unhideWhenUsed="1"/>
     <w:lsdException w:name="Outline List 1" w:semiHidden="1" w:unhideWhenUsed="1"/>
@@ -2605,9 +2834,11 @@
     <w:lsdException w:name="Table Subtle 1" w:semiHidden="1" w:unhideWhenUsed="1"/>
     <w:lsdException w:name="Table Subtle 2" w:semiHidden="1" w:unhideWhenUsed="1"/>
     <w:lsdException w:name="Table Web 1" w:semiHidden="1" w:unhideWhenUsed="1"/>
+    <w:lsdException w:name="Table Web 2" w:semiHidden="1" w:unhideWhenUsed="1"/>
     <w:lsdException w:name="Table Web 3" w:semiHidden="1" w:unhideWhenUsed="1"/>
     <w:lsdException w:name="Balloon Text" w:semiHidden="1" w:unhideWhenUsed="1"/>
     <w:lsdException w:name="Table Grid" w:uiPriority="39"/>
+    <w:lsdException w:name="Table Theme" w:semiHidden="1" w:unhideWhenUsed="1"/>
     <w:lsdException w:name="Placeholder Text" w:semiHidden="1"/>
     <w:lsdException w:name="No Spacing" w:semiHidden="1" w:uiPriority="1" w:unhideWhenUsed="1" w:qFormat="1"/>
     <w:lsdException w:name="Light Shading" w:uiPriority="60"/>

</xml_diff>

<commit_message>
Basic implementation of login, logout, and registration
</commit_message>
<xml_diff>
--- a/Project Design Document.docx
+++ b/Project Design Document.docx
@@ -221,7 +221,15 @@
         <w:pStyle w:val="Heading4"/>
       </w:pPr>
       <w:r>
-        <w:t xml:space="preserve">Contain at least 1 special character (!@#$%^&amp;*) </w:t>
+        <w:t xml:space="preserve">Contain at least 1 special character </w:t>
+      </w:r>
+      <w:proofErr w:type="gramStart"/>
+      <w:r>
+        <w:t>(!@</w:t>
+      </w:r>
+      <w:proofErr w:type="gramEnd"/>
+      <w:r>
+        <w:t xml:space="preserve">#$%^&amp;*) </w:t>
       </w:r>
     </w:p>
     <w:p>
@@ -270,7 +278,23 @@
         <w:pStyle w:val="Heading3"/>
       </w:pPr>
       <w:r>
-        <w:t>Forgotten password : password change</w:t>
+        <w:t xml:space="preserve">Forgotten </w:t>
+      </w:r>
+      <w:proofErr w:type="gramStart"/>
+      <w:r>
+        <w:t>password :</w:t>
+      </w:r>
+      <w:proofErr w:type="gramEnd"/>
+      <w:r>
+        <w:t xml:space="preserve"> </w:t>
+      </w:r>
+      <w:proofErr w:type="spellStart"/>
+      <w:r>
+        <w:t>password</w:t>
+      </w:r>
+      <w:proofErr w:type="spellEnd"/>
+      <w:r>
+        <w:t xml:space="preserve"> change</w:t>
       </w:r>
     </w:p>
     <w:p>
@@ -430,7 +454,15 @@
         <w:t>F</w:t>
       </w:r>
       <w:r>
-        <w:t xml:space="preserve">or example one can vote only for the House representative of the congressional </w:t>
+        <w:t xml:space="preserve">or </w:t>
+      </w:r>
+      <w:proofErr w:type="gramStart"/>
+      <w:r>
+        <w:t>example</w:t>
+      </w:r>
+      <w:proofErr w:type="gramEnd"/>
+      <w:r>
+        <w:t xml:space="preserve"> one can vote only for the House representative of the congressional </w:t>
       </w:r>
       <w:r>
         <w:t>district they are residents of</w:t>
@@ -444,7 +476,15 @@
         <w:pStyle w:val="Heading2"/>
       </w:pPr>
       <w:r>
-        <w:t xml:space="preserve">tally the election results , </w:t>
+        <w:t xml:space="preserve">tally the election </w:t>
+      </w:r>
+      <w:proofErr w:type="gramStart"/>
+      <w:r>
+        <w:t>results ,</w:t>
+      </w:r>
+      <w:proofErr w:type="gramEnd"/>
+      <w:r>
+        <w:t xml:space="preserve"> </w:t>
       </w:r>
     </w:p>
     <w:p>
@@ -500,9 +540,11 @@
       <w:pPr>
         <w:pStyle w:val="Heading2"/>
       </w:pPr>
+      <w:proofErr w:type="spellStart"/>
       <w:r>
         <w:t>Junyan</w:t>
       </w:r>
+      <w:proofErr w:type="spellEnd"/>
     </w:p>
     <w:p>
       <w:pPr>
@@ -733,8 +775,13 @@
       <w:pPr>
         <w:pStyle w:val="Heading3"/>
       </w:pPr>
-      <w:r>
-        <w:t>ExpressJS (Web Framework)</w:t>
+      <w:proofErr w:type="spellStart"/>
+      <w:r>
+        <w:t>ExpressJS</w:t>
+      </w:r>
+      <w:proofErr w:type="spellEnd"/>
+      <w:r>
+        <w:t xml:space="preserve"> (Web Framework)</w:t>
       </w:r>
     </w:p>
     <w:p>
@@ -750,8 +797,13 @@
       <w:pPr>
         <w:pStyle w:val="Heading3"/>
       </w:pPr>
-      <w:r>
-        <w:t>NodeJS (Application Server)</w:t>
+      <w:proofErr w:type="spellStart"/>
+      <w:r>
+        <w:t>NodeJS</w:t>
+      </w:r>
+      <w:proofErr w:type="spellEnd"/>
+      <w:r>
+        <w:t xml:space="preserve"> (Application Server)</w:t>
       </w:r>
     </w:p>
     <w:p>
@@ -817,8 +869,6 @@
       <w:r>
         <w:t>Home page</w:t>
       </w:r>
-      <w:bookmarkStart w:id="2" w:name="_GoBack"/>
-      <w:bookmarkEnd w:id="2"/>
     </w:p>
     <w:p>
       <w:pPr>
@@ -830,6 +880,49 @@
     </w:p>
     <w:p>
       <w:pPr>
+        <w:pStyle w:val="Heading3"/>
+      </w:pPr>
+      <w:r>
+        <w:t>Registration</w:t>
+      </w:r>
+    </w:p>
+    <w:p>
+      <w:pPr>
+        <w:pStyle w:val="Heading4"/>
+      </w:pPr>
+      <w:r>
+        <w:t>Email verification</w:t>
+      </w:r>
+    </w:p>
+    <w:p>
+      <w:pPr>
+        <w:pStyle w:val="Heading4"/>
+      </w:pPr>
+      <w:r>
+        <w:t>Validate government ID</w:t>
+      </w:r>
+    </w:p>
+    <w:p>
+      <w:pPr>
+        <w:pStyle w:val="Heading4"/>
+      </w:pPr>
+      <w:r>
+        <w:t>Encrypt Password</w:t>
+      </w:r>
+      <w:r>
+        <w:t xml:space="preserve"> </w:t>
+      </w:r>
+    </w:p>
+    <w:p>
+      <w:pPr>
+        <w:pStyle w:val="Heading3"/>
+      </w:pPr>
+      <w:r>
+        <w:t>Forgot Password</w:t>
+      </w:r>
+    </w:p>
+    <w:p>
+      <w:pPr>
         <w:pStyle w:val="Heading2"/>
       </w:pPr>
       <w:r>
@@ -921,6 +1014,7 @@
         <w:pStyle w:val="Heading1"/>
       </w:pPr>
       <w:r>
+        <w:lastRenderedPageBreak/>
         <w:t>High Level Design</w:t>
       </w:r>
     </w:p>
@@ -953,199 +1047,199 @@
         <w:pStyle w:val="Heading1"/>
       </w:pPr>
       <w:r>
+        <w:t>Process Model implementation</w:t>
+      </w:r>
+    </w:p>
+    <w:p>
+      <w:pPr>
+        <w:pStyle w:val="Heading1"/>
+      </w:pPr>
+      <w:r>
+        <w:t>Requirements for initial set of functions</w:t>
+      </w:r>
+    </w:p>
+    <w:p>
+      <w:pPr>
+        <w:pStyle w:val="Heading2"/>
+      </w:pPr>
+      <w:r>
+        <w:t>Voter address votes one precinct</w:t>
+      </w:r>
+    </w:p>
+    <w:p>
+      <w:pPr>
+        <w:pStyle w:val="Heading2"/>
+      </w:pPr>
+      <w:r>
+        <w:t>Precinct is the polling station for many addresses</w:t>
+      </w:r>
+    </w:p>
+    <w:p>
+      <w:pPr>
+        <w:pStyle w:val="Heading2"/>
+      </w:pPr>
+      <w:r>
+        <w:t>Natural geography refers to City, Country, and State, etc.</w:t>
+      </w:r>
+    </w:p>
+    <w:p>
+      <w:pPr>
+        <w:pStyle w:val="Heading2"/>
+      </w:pPr>
+      <w:r>
+        <w:t>Electoral geography consists of precincts, congressional districts</w:t>
+      </w:r>
+    </w:p>
+    <w:p>
+      <w:pPr>
+        <w:pStyle w:val="Heading2"/>
+      </w:pPr>
+      <w:r>
+        <w:t>Assume that Precincts never span across geographical unit</w:t>
+      </w:r>
+      <w:r>
+        <w:t xml:space="preserve">s like City, County, and State </w:t>
+      </w:r>
+    </w:p>
+    <w:p>
+      <w:pPr>
+        <w:pStyle w:val="Heading2"/>
+      </w:pPr>
+      <w:r>
+        <w:t xml:space="preserve"> Elections are held often 2016 Nov </w:t>
+      </w:r>
+      <w:r>
+        <w:t xml:space="preserve">General election is an example </w:t>
+      </w:r>
+    </w:p>
+    <w:p>
+      <w:pPr>
+        <w:pStyle w:val="Heading2"/>
+      </w:pPr>
+      <w:r>
+        <w:t>There will be many ballots in an election though the A Ballot is spe</w:t>
+      </w:r>
+      <w:r>
+        <w:t xml:space="preserve">cific to a Precinct and a User </w:t>
+      </w:r>
+    </w:p>
+    <w:p>
+      <w:pPr>
+        <w:pStyle w:val="Heading2"/>
+      </w:pPr>
+      <w:r>
+        <w:t>Ballot is configurable; this software must be usable for any election subjec</w:t>
+      </w:r>
+      <w:r>
+        <w:t xml:space="preserve">t to assumptions laid out here </w:t>
+      </w:r>
+    </w:p>
+    <w:p>
+      <w:pPr>
+        <w:pStyle w:val="Heading2"/>
+      </w:pPr>
+      <w:r>
+        <w:t>Electoral Race</w:t>
+      </w:r>
+      <w:r>
+        <w:t xml:space="preserve"> is the election for an office </w:t>
+      </w:r>
+    </w:p>
+    <w:p>
+      <w:pPr>
+        <w:pStyle w:val="Heading2"/>
+      </w:pPr>
+      <w:r>
+        <w:t>An Electoral Race p</w:t>
+      </w:r>
+      <w:r>
+        <w:t xml:space="preserve">resents one or more candidates </w:t>
+      </w:r>
+    </w:p>
+    <w:p>
+      <w:pPr>
+        <w:pStyle w:val="Heading2"/>
+      </w:pPr>
+      <w:r>
+        <w:t>An electoral race is cond</w:t>
+      </w:r>
+      <w:r>
+        <w:t xml:space="preserve">ucted over 1 or more precincts </w:t>
+      </w:r>
+    </w:p>
+    <w:p>
+      <w:pPr>
+        <w:pStyle w:val="Heading2"/>
+      </w:pPr>
+      <w:r>
+        <w:t>A Ballot has on</w:t>
+      </w:r>
+      <w:r>
+        <w:t xml:space="preserve">e or more electoral race in it </w:t>
+      </w:r>
+    </w:p>
+    <w:p>
+      <w:pPr>
+        <w:pStyle w:val="Heading2"/>
+      </w:pPr>
+      <w:r>
+        <w:t>The result of an electoral race is the accumulation of votes across the associated Natural Geography unit</w:t>
+      </w:r>
+    </w:p>
+    <w:p>
+      <w:pPr>
+        <w:pStyle w:val="Heading1"/>
+      </w:pPr>
+      <w:r>
+        <w:t>Analyze</w:t>
+      </w:r>
+    </w:p>
+    <w:p>
+      <w:pPr>
+        <w:pStyle w:val="Heading2"/>
+      </w:pPr>
+      <w:r>
+        <w:t>SRS</w:t>
+      </w:r>
+    </w:p>
+    <w:p>
+      <w:pPr>
+        <w:pStyle w:val="Heading2"/>
+      </w:pPr>
+      <w:r>
+        <w:t>Models</w:t>
+      </w:r>
+    </w:p>
+    <w:p>
+      <w:pPr>
+        <w:pStyle w:val="Heading2"/>
+      </w:pPr>
+      <w:r>
+        <w:t>Analysis</w:t>
+      </w:r>
+    </w:p>
+    <w:p>
+      <w:pPr>
+        <w:pStyle w:val="Heading2"/>
+      </w:pPr>
+      <w:r>
+        <w:t>Data Dictionary</w:t>
+      </w:r>
+    </w:p>
+    <w:p>
+      <w:pPr>
+        <w:pStyle w:val="Heading2"/>
+      </w:pPr>
+      <w:r>
+        <w:t>Specific Requirements</w:t>
+      </w:r>
+    </w:p>
+    <w:p>
+      <w:pPr>
+        <w:pStyle w:val="Heading1"/>
+      </w:pPr>
+      <w:r>
         <w:lastRenderedPageBreak/>
-        <w:t>Process Model implementation</w:t>
-      </w:r>
-    </w:p>
-    <w:p>
-      <w:pPr>
-        <w:pStyle w:val="Heading1"/>
-      </w:pPr>
-      <w:r>
-        <w:t>Requirements for initial set of functions</w:t>
-      </w:r>
-    </w:p>
-    <w:p>
-      <w:pPr>
-        <w:pStyle w:val="Heading2"/>
-      </w:pPr>
-      <w:r>
-        <w:t>Voter address votes one precinct</w:t>
-      </w:r>
-    </w:p>
-    <w:p>
-      <w:pPr>
-        <w:pStyle w:val="Heading2"/>
-      </w:pPr>
-      <w:r>
-        <w:t>Precinct is the polling station for many addresses</w:t>
-      </w:r>
-    </w:p>
-    <w:p>
-      <w:pPr>
-        <w:pStyle w:val="Heading2"/>
-      </w:pPr>
-      <w:r>
-        <w:t>Natural geography refers to City, Country, and State, etc.</w:t>
-      </w:r>
-    </w:p>
-    <w:p>
-      <w:pPr>
-        <w:pStyle w:val="Heading2"/>
-      </w:pPr>
-      <w:r>
-        <w:t>Electoral geography consists of precincts, congressional districts</w:t>
-      </w:r>
-    </w:p>
-    <w:p>
-      <w:pPr>
-        <w:pStyle w:val="Heading2"/>
-      </w:pPr>
-      <w:r>
-        <w:t>Assume that Precincts never span across geographical unit</w:t>
-      </w:r>
-      <w:r>
-        <w:t xml:space="preserve">s like City, County, and State </w:t>
-      </w:r>
-    </w:p>
-    <w:p>
-      <w:pPr>
-        <w:pStyle w:val="Heading2"/>
-      </w:pPr>
-      <w:r>
-        <w:t xml:space="preserve"> Elections are held often 2016 Nov </w:t>
-      </w:r>
-      <w:r>
-        <w:t xml:space="preserve">General election is an example </w:t>
-      </w:r>
-    </w:p>
-    <w:p>
-      <w:pPr>
-        <w:pStyle w:val="Heading2"/>
-      </w:pPr>
-      <w:r>
-        <w:t>There will be many ballots in an election though the A Ballot is spe</w:t>
-      </w:r>
-      <w:r>
-        <w:t xml:space="preserve">cific to a Precinct and a User </w:t>
-      </w:r>
-    </w:p>
-    <w:p>
-      <w:pPr>
-        <w:pStyle w:val="Heading2"/>
-      </w:pPr>
-      <w:r>
-        <w:t>Ballot is configurable; this software must be usable for any election subjec</w:t>
-      </w:r>
-      <w:r>
-        <w:t xml:space="preserve">t to assumptions laid out here </w:t>
-      </w:r>
-    </w:p>
-    <w:p>
-      <w:pPr>
-        <w:pStyle w:val="Heading2"/>
-      </w:pPr>
-      <w:r>
-        <w:t>Electoral Race</w:t>
-      </w:r>
-      <w:r>
-        <w:t xml:space="preserve"> is the election for an office </w:t>
-      </w:r>
-    </w:p>
-    <w:p>
-      <w:pPr>
-        <w:pStyle w:val="Heading2"/>
-      </w:pPr>
-      <w:r>
-        <w:t>An Electoral Race p</w:t>
-      </w:r>
-      <w:r>
-        <w:t xml:space="preserve">resents one or more candidates </w:t>
-      </w:r>
-    </w:p>
-    <w:p>
-      <w:pPr>
-        <w:pStyle w:val="Heading2"/>
-      </w:pPr>
-      <w:r>
-        <w:t>An electoral race is cond</w:t>
-      </w:r>
-      <w:r>
-        <w:t xml:space="preserve">ucted over 1 or more precincts </w:t>
-      </w:r>
-    </w:p>
-    <w:p>
-      <w:pPr>
-        <w:pStyle w:val="Heading2"/>
-      </w:pPr>
-      <w:r>
-        <w:t>A Ballot has on</w:t>
-      </w:r>
-      <w:r>
-        <w:t xml:space="preserve">e or more electoral race in it </w:t>
-      </w:r>
-    </w:p>
-    <w:p>
-      <w:pPr>
-        <w:pStyle w:val="Heading2"/>
-      </w:pPr>
-      <w:r>
-        <w:t>The result of an electoral race is the accumulation of votes across the associated Natural Geography unit</w:t>
-      </w:r>
-    </w:p>
-    <w:p>
-      <w:pPr>
-        <w:pStyle w:val="Heading1"/>
-      </w:pPr>
-      <w:r>
-        <w:t>Analyze</w:t>
-      </w:r>
-    </w:p>
-    <w:p>
-      <w:pPr>
-        <w:pStyle w:val="Heading2"/>
-      </w:pPr>
-      <w:r>
-        <w:t>SRS</w:t>
-      </w:r>
-    </w:p>
-    <w:p>
-      <w:pPr>
-        <w:pStyle w:val="Heading2"/>
-      </w:pPr>
-      <w:r>
-        <w:t>Models</w:t>
-      </w:r>
-    </w:p>
-    <w:p>
-      <w:pPr>
-        <w:pStyle w:val="Heading2"/>
-      </w:pPr>
-      <w:r>
-        <w:t>Analysis</w:t>
-      </w:r>
-    </w:p>
-    <w:p>
-      <w:pPr>
-        <w:pStyle w:val="Heading2"/>
-      </w:pPr>
-      <w:r>
-        <w:t>Data Dictionary</w:t>
-      </w:r>
-    </w:p>
-    <w:p>
-      <w:pPr>
-        <w:pStyle w:val="Heading2"/>
-      </w:pPr>
-      <w:r>
-        <w:t>Specific Requirements</w:t>
-      </w:r>
-    </w:p>
-    <w:p>
-      <w:pPr>
-        <w:pStyle w:val="Heading1"/>
-      </w:pPr>
-      <w:r>
         <w:t>Required Modules</w:t>
       </w:r>
     </w:p>
@@ -1181,7 +1275,6 @@
         <w:pStyle w:val="Heading2"/>
       </w:pPr>
       <w:r>
-        <w:lastRenderedPageBreak/>
         <w:t>Email notifications</w:t>
       </w:r>
     </w:p>
@@ -1210,36 +1303,36 @@
       <w:pPr>
         <w:pStyle w:val="Heading2"/>
       </w:pPr>
-      <w:commentRangeStart w:id="3"/>
+      <w:commentRangeStart w:id="2"/>
       <w:r>
         <w:t>Demographics Search</w:t>
       </w:r>
-      <w:commentRangeEnd w:id="3"/>
+      <w:commentRangeEnd w:id="2"/>
       <w:r>
         <w:rPr>
           <w:rStyle w:val="CommentReference"/>
           <w:rFonts w:asciiTheme="minorHAnsi" w:eastAsiaTheme="minorHAnsi" w:hAnsiTheme="minorHAnsi" w:cstheme="minorBidi"/>
           <w:color w:val="707070" w:themeColor="accent1"/>
         </w:rPr>
-        <w:commentReference w:id="3"/>
-      </w:r>
-    </w:p>
-    <w:p>
-      <w:pPr>
-        <w:pStyle w:val="Heading2"/>
-      </w:pPr>
-      <w:commentRangeStart w:id="4"/>
+        <w:commentReference w:id="2"/>
+      </w:r>
+    </w:p>
+    <w:p>
+      <w:pPr>
+        <w:pStyle w:val="Heading2"/>
+      </w:pPr>
+      <w:commentRangeStart w:id="3"/>
       <w:r>
         <w:t xml:space="preserve">Demographics of Residents </w:t>
       </w:r>
-      <w:commentRangeEnd w:id="4"/>
+      <w:commentRangeEnd w:id="3"/>
       <w:r>
         <w:rPr>
           <w:rStyle w:val="CommentReference"/>
           <w:rFonts w:asciiTheme="minorHAnsi" w:eastAsiaTheme="minorHAnsi" w:hAnsiTheme="minorHAnsi" w:cstheme="minorBidi"/>
           <w:color w:val="707070" w:themeColor="accent1"/>
         </w:rPr>
-        <w:commentReference w:id="4"/>
+        <w:commentReference w:id="3"/>
       </w:r>
       <w:r>
         <w:t>entry</w:t>
@@ -1257,18 +1350,18 @@
       <w:pPr>
         <w:pStyle w:val="Heading2"/>
       </w:pPr>
-      <w:commentRangeStart w:id="5"/>
+      <w:commentRangeStart w:id="4"/>
       <w:r>
         <w:t>Electoral geography entry / query / update</w:t>
       </w:r>
-      <w:commentRangeEnd w:id="5"/>
+      <w:commentRangeEnd w:id="4"/>
       <w:r>
         <w:rPr>
           <w:rStyle w:val="CommentReference"/>
           <w:rFonts w:asciiTheme="minorHAnsi" w:eastAsiaTheme="minorHAnsi" w:hAnsiTheme="minorHAnsi" w:cstheme="minorBidi"/>
           <w:color w:val="707070" w:themeColor="accent1"/>
         </w:rPr>
-        <w:commentReference w:id="5"/>
+        <w:commentReference w:id="4"/>
       </w:r>
     </w:p>
     <w:p>
@@ -1299,18 +1392,18 @@
       <w:pPr>
         <w:pStyle w:val="Heading2"/>
       </w:pPr>
-      <w:commentRangeStart w:id="6"/>
+      <w:commentRangeStart w:id="5"/>
       <w:r>
         <w:t>Sys Administration tasks</w:t>
       </w:r>
-      <w:commentRangeEnd w:id="6"/>
+      <w:commentRangeEnd w:id="5"/>
       <w:r>
         <w:rPr>
           <w:rStyle w:val="CommentReference"/>
           <w:rFonts w:asciiTheme="minorHAnsi" w:eastAsiaTheme="minorHAnsi" w:hAnsiTheme="minorHAnsi" w:cstheme="minorBidi"/>
           <w:color w:val="707070" w:themeColor="accent1"/>
         </w:rPr>
-        <w:commentReference w:id="6"/>
+        <w:commentReference w:id="5"/>
       </w:r>
     </w:p>
     <w:p>
@@ -1353,346 +1446,1307 @@
       <w:r>
         <w:t>Week 1 (Feb 5)</w:t>
       </w:r>
-    </w:p>
-    <w:p>
-      <w:pPr>
-        <w:pStyle w:val="Heading1"/>
-        <w:numPr>
-          <w:ilvl w:val="0"/>
-          <w:numId w:val="0"/>
-        </w:numPr>
-        <w:ind w:left="360" w:hanging="360"/>
-      </w:pPr>
-      <w:r>
-        <w:t>Q:</w:t>
-      </w:r>
-      <w:r>
-        <w:t xml:space="preserve"> What standard of security do you want? Encryption or does just invisible password work?</w:t>
+      <w:r>
+        <w:t xml:space="preserve"> [Heather]</w:t>
+      </w:r>
+    </w:p>
+    <w:p>
+      <w:pPr>
+        <w:pStyle w:val="Heading1"/>
+        <w:numPr>
+          <w:ilvl w:val="0"/>
+          <w:numId w:val="0"/>
+        </w:numPr>
+        <w:ind w:left="360" w:hanging="360"/>
+      </w:pPr>
+      <w:r>
+        <w:rPr>
+          <w:b/>
+        </w:rPr>
+        <w:t>Question</w:t>
+      </w:r>
+      <w:r>
+        <w:t>: What standard of security for password is needed?</w:t>
+      </w:r>
+    </w:p>
+    <w:p>
+      <w:pPr>
+        <w:pStyle w:val="Heading1"/>
+        <w:numPr>
+          <w:ilvl w:val="0"/>
+          <w:numId w:val="0"/>
+        </w:numPr>
+        <w:ind w:left="360" w:hanging="360"/>
+      </w:pPr>
+      <w:r>
+        <w:rPr>
+          <w:b/>
+        </w:rPr>
+        <w:lastRenderedPageBreak/>
+        <w:t>Answer:</w:t>
+      </w:r>
+      <w:r>
+        <w:t xml:space="preserve"> Invisible password is enough (Basic encryption is better)</w:t>
+      </w:r>
+    </w:p>
+    <w:p>
+      <w:pPr>
+        <w:pStyle w:val="Heading1"/>
+        <w:numPr>
+          <w:ilvl w:val="0"/>
+          <w:numId w:val="0"/>
+        </w:numPr>
+        <w:ind w:left="360" w:hanging="360"/>
+      </w:pPr>
+      <w:r>
+        <w:rPr>
+          <w:b/>
+        </w:rPr>
+        <w:t>Question:</w:t>
+      </w:r>
+      <w:r>
+        <w:t xml:space="preserve"> What are the "desired demographics" for a user?</w:t>
+      </w:r>
+    </w:p>
+    <w:p>
+      <w:pPr>
+        <w:pStyle w:val="Heading1"/>
+        <w:numPr>
+          <w:ilvl w:val="0"/>
+          <w:numId w:val="0"/>
+        </w:numPr>
+        <w:ind w:left="360" w:hanging="360"/>
+      </w:pPr>
+      <w:r>
+        <w:rPr>
+          <w:b/>
+        </w:rPr>
+        <w:t>Answer:</w:t>
+      </w:r>
+      <w:r>
+        <w:t xml:space="preserve"> "The standard values". Assumption: Name, age, location? </w:t>
+      </w:r>
+    </w:p>
+    <w:p>
+      <w:pPr>
+        <w:pStyle w:val="Heading1"/>
+        <w:numPr>
+          <w:ilvl w:val="0"/>
+          <w:numId w:val="0"/>
+        </w:numPr>
+        <w:ind w:left="360" w:hanging="360"/>
+      </w:pPr>
+      <w:r>
+        <w:rPr>
+          <w:b/>
+        </w:rPr>
+        <w:t>Question:</w:t>
+      </w:r>
+      <w:r>
+        <w:t xml:space="preserve"> Is a user able to register and vote right away or do they need to be approved by an admin?</w:t>
+      </w:r>
+    </w:p>
+    <w:p>
+      <w:pPr>
+        <w:pStyle w:val="Heading1"/>
+        <w:numPr>
+          <w:ilvl w:val="0"/>
+          <w:numId w:val="0"/>
+        </w:numPr>
+        <w:ind w:left="360" w:hanging="360"/>
+      </w:pPr>
+      <w:r>
+        <w:rPr>
+          <w:b/>
+        </w:rPr>
+        <w:t>Answer:</w:t>
+      </w:r>
+      <w:r>
+        <w:t xml:space="preserve"> Auto-approve users if their government ID is valid</w:t>
+      </w:r>
+    </w:p>
+    <w:p>
+      <w:pPr>
+        <w:pStyle w:val="Heading1"/>
+        <w:numPr>
+          <w:ilvl w:val="0"/>
+          <w:numId w:val="0"/>
+        </w:numPr>
+        <w:ind w:left="360" w:hanging="360"/>
+      </w:pPr>
+      <w:r>
+        <w:rPr>
+          <w:b/>
+        </w:rPr>
+        <w:t>Question</w:t>
+      </w:r>
+      <w:r>
+        <w:t>: What is needed to be a valid voter? Does only the government ID really matter? What about things like age restrictions?</w:t>
+      </w:r>
+    </w:p>
+    <w:p>
+      <w:pPr>
+        <w:pStyle w:val="Heading1"/>
+        <w:numPr>
+          <w:ilvl w:val="0"/>
+          <w:numId w:val="0"/>
+        </w:numPr>
+        <w:ind w:left="360" w:hanging="360"/>
+      </w:pPr>
+      <w:r>
+        <w:rPr>
+          <w:b/>
+        </w:rPr>
+        <w:t>Answer:</w:t>
+      </w:r>
+      <w:r>
+        <w:t xml:space="preserve"> The standard 18 years old still matters, and other "normal voting requirements"</w:t>
+      </w:r>
+    </w:p>
+    <w:p>
+      <w:pPr>
+        <w:pStyle w:val="Heading1"/>
+        <w:numPr>
+          <w:ilvl w:val="0"/>
+          <w:numId w:val="0"/>
+        </w:numPr>
+        <w:ind w:left="360" w:hanging="360"/>
+      </w:pPr>
+      <w:r>
+        <w:rPr>
+          <w:b/>
+        </w:rPr>
+        <w:t>Question:</w:t>
+      </w:r>
+      <w:r>
+        <w:t xml:space="preserve"> How do you want to handle the government ID part of the registration? Is this an admin thing or something for us to validate?</w:t>
+      </w:r>
+    </w:p>
+    <w:p>
+      <w:pPr>
+        <w:pStyle w:val="Heading1"/>
+        <w:numPr>
+          <w:ilvl w:val="0"/>
+          <w:numId w:val="0"/>
+        </w:numPr>
+        <w:ind w:left="360" w:hanging="360"/>
+      </w:pPr>
+      <w:r>
+        <w:rPr>
+          <w:b/>
+        </w:rPr>
+        <w:t>Answer:</w:t>
+      </w:r>
+      <w:r>
+        <w:t xml:space="preserve"> They should pass in something like Voter ID number or Driver License #, but it isn't required to actually do something. (It would be a bonus feature to use some api to do so though.)</w:t>
+      </w:r>
+    </w:p>
+    <w:p>
+      <w:pPr>
+        <w:pStyle w:val="Heading1"/>
+        <w:numPr>
+          <w:ilvl w:val="0"/>
+          <w:numId w:val="0"/>
+        </w:numPr>
+        <w:ind w:left="360" w:hanging="360"/>
+      </w:pPr>
+      <w:r>
+        <w:rPr>
+          <w:b/>
+        </w:rPr>
+        <w:lastRenderedPageBreak/>
+        <w:t>Question:</w:t>
+      </w:r>
+      <w:r>
+        <w:t xml:space="preserve"> When a user registers, do they need to verify their email, or do we just accept it?</w:t>
+      </w:r>
+    </w:p>
+    <w:p>
+      <w:pPr>
+        <w:pStyle w:val="Heading1"/>
+        <w:numPr>
+          <w:ilvl w:val="0"/>
+          <w:numId w:val="0"/>
+        </w:numPr>
+        <w:ind w:left="360" w:hanging="360"/>
+      </w:pPr>
+      <w:r>
+        <w:rPr>
+          <w:b/>
+        </w:rPr>
+        <w:t>Answer:</w:t>
+      </w:r>
+      <w:r>
+        <w:t xml:space="preserve"> A confirmation of an email is required.</w:t>
+      </w:r>
+    </w:p>
+    <w:p>
+      <w:pPr>
+        <w:pStyle w:val="Heading1"/>
+        <w:numPr>
+          <w:ilvl w:val="0"/>
+          <w:numId w:val="0"/>
+        </w:numPr>
+        <w:ind w:left="360" w:hanging="360"/>
+      </w:pPr>
+      <w:r>
+        <w:rPr>
+          <w:b/>
+        </w:rPr>
+        <w:t>Question</w:t>
+      </w:r>
+      <w:r>
+        <w:t>: How do you define an election cycle? Is this a system feature or an admin defined one (can be changed per district/etc)?</w:t>
+      </w:r>
+    </w:p>
+    <w:p>
+      <w:pPr>
+        <w:pStyle w:val="Heading1"/>
+        <w:numPr>
+          <w:ilvl w:val="0"/>
+          <w:numId w:val="0"/>
+        </w:numPr>
+        <w:ind w:left="360" w:hanging="360"/>
+      </w:pPr>
+      <w:r>
+        <w:rPr>
+          <w:b/>
+        </w:rPr>
+        <w:t>Answer:</w:t>
+      </w:r>
+      <w:r>
+        <w:t xml:space="preserve"> It's a system feature, and is defined as a "normal US election cycle".</w:t>
+      </w:r>
+    </w:p>
+    <w:p>
+      <w:pPr>
+        <w:pStyle w:val="Heading1"/>
+        <w:numPr>
+          <w:ilvl w:val="0"/>
+          <w:numId w:val="0"/>
+        </w:numPr>
+        <w:ind w:left="360" w:hanging="360"/>
+      </w:pPr>
+      <w:r>
+        <w:rPr>
+          <w:b/>
+        </w:rPr>
+        <w:t>Question:</w:t>
+      </w:r>
+      <w:r>
+        <w:t xml:space="preserve"> What's the difference between each level of administration?</w:t>
+      </w:r>
+    </w:p>
+    <w:p>
+      <w:pPr>
+        <w:pStyle w:val="Heading1"/>
+        <w:numPr>
+          <w:ilvl w:val="0"/>
+          <w:numId w:val="0"/>
+        </w:numPr>
+        <w:ind w:left="360" w:hanging="360"/>
+      </w:pPr>
+      <w:r>
+        <w:rPr>
+          <w:b/>
+        </w:rPr>
+        <w:t>Answer:</w:t>
+      </w:r>
+      <w:r>
+        <w:t xml:space="preserve"> Was not sure at this time</w:t>
+      </w:r>
+    </w:p>
+    <w:p>
+      <w:pPr>
+        <w:pStyle w:val="Heading1"/>
+        <w:numPr>
+          <w:ilvl w:val="0"/>
+          <w:numId w:val="0"/>
+        </w:numPr>
+        <w:ind w:left="360" w:hanging="360"/>
+      </w:pPr>
+      <w:r>
+        <w:rPr>
+          <w:b/>
+        </w:rPr>
+        <w:t>Question:</w:t>
+      </w:r>
+      <w:r>
+        <w:t xml:space="preserve"> Do you have preferences on the name/logo/color/general UI?</w:t>
+      </w:r>
+    </w:p>
+    <w:p>
+      <w:pPr>
+        <w:pStyle w:val="Heading1"/>
+        <w:numPr>
+          <w:ilvl w:val="0"/>
+          <w:numId w:val="0"/>
+        </w:numPr>
+        <w:ind w:left="360" w:hanging="360"/>
+      </w:pPr>
+      <w:r>
+        <w:rPr>
+          <w:b/>
+        </w:rPr>
+        <w:t>Answer:</w:t>
+      </w:r>
+      <w:r>
+        <w:t xml:space="preserve"> No preferences - it's entirely up to you</w:t>
+      </w:r>
+    </w:p>
+    <w:p>
+      <w:pPr>
+        <w:pStyle w:val="Heading1"/>
+        <w:numPr>
+          <w:ilvl w:val="0"/>
+          <w:numId w:val="0"/>
+        </w:numPr>
+        <w:ind w:left="360" w:hanging="360"/>
+      </w:pPr>
+      <w:r>
+        <w:rPr>
+          <w:b/>
+        </w:rPr>
+        <w:t>Question</w:t>
+      </w:r>
+      <w:r>
+        <w:t>: How much testing do you want implemented? Is code coverage a matter to consider?</w:t>
+      </w:r>
+    </w:p>
+    <w:p>
+      <w:pPr>
+        <w:pStyle w:val="Heading1"/>
+        <w:numPr>
+          <w:ilvl w:val="0"/>
+          <w:numId w:val="0"/>
+        </w:numPr>
+        <w:ind w:left="360" w:hanging="360"/>
+      </w:pPr>
+      <w:r>
+        <w:rPr>
+          <w:b/>
+        </w:rPr>
+        <w:t>Answer:</w:t>
+      </w:r>
+      <w:r>
+        <w:t xml:space="preserve"> It should be tested for sure, but other details, I'm not sure.</w:t>
+      </w:r>
+    </w:p>
+    <w:p>
+      <w:pPr>
+        <w:pStyle w:val="Heading1"/>
+        <w:numPr>
+          <w:ilvl w:val="0"/>
+          <w:numId w:val="0"/>
+        </w:numPr>
+        <w:ind w:left="360" w:hanging="360"/>
+      </w:pPr>
+      <w:r>
+        <w:t>Expect a lot of changes to the project scope.</w:t>
+      </w:r>
+    </w:p>
+    <w:p>
+      <w:pPr>
+        <w:pStyle w:val="Heading1"/>
+        <w:numPr>
+          <w:ilvl w:val="0"/>
+          <w:numId w:val="0"/>
+        </w:numPr>
+        <w:ind w:left="360" w:hanging="360"/>
+      </w:pPr>
+      <w:r>
+        <w:lastRenderedPageBreak/>
+        <w:t>The basics of the class are trying to replicate what’s in the industry as much as possible.</w:t>
+      </w:r>
+    </w:p>
+    <w:p>
+      <w:pPr>
+        <w:pStyle w:val="Heading1"/>
+        <w:numPr>
+          <w:ilvl w:val="0"/>
+          <w:numId w:val="0"/>
+        </w:numPr>
+        <w:ind w:left="360" w:hanging="360"/>
+      </w:pPr>
+      <w:r>
+        <w:t>Week 2 (Feb 12)</w:t>
+      </w:r>
+      <w:r>
+        <w:t xml:space="preserve"> [Heather]</w:t>
+      </w:r>
+    </w:p>
+    <w:p>
+      <w:pPr>
+        <w:pStyle w:val="Heading1"/>
+        <w:numPr>
+          <w:ilvl w:val="0"/>
+          <w:numId w:val="0"/>
+        </w:numPr>
+      </w:pPr>
+      <w:r>
+        <w:rPr>
+          <w:b/>
+        </w:rPr>
+        <w:t>Question:</w:t>
+      </w:r>
+      <w:r>
+        <w:t xml:space="preserve"> Based on our questions from last week, you said that to be able to vote a user should just need a valid id number, but you also said that an email must be validated. Which one is required for</w:t>
+      </w:r>
+      <w:r>
+        <w:t xml:space="preserve"> voting, or are both required?</w:t>
+      </w:r>
+    </w:p>
+    <w:p>
+      <w:pPr>
+        <w:pStyle w:val="Heading1"/>
+        <w:numPr>
+          <w:ilvl w:val="0"/>
+          <w:numId w:val="0"/>
+        </w:numPr>
+      </w:pPr>
+      <w:r>
+        <w:rPr>
+          <w:b/>
+        </w:rPr>
+        <w:t>Answer: </w:t>
+      </w:r>
+      <w:r>
+        <w:t>Both will be required. </w:t>
+      </w:r>
+      <w:r>
+        <w:t xml:space="preserve">Also, consider </w:t>
+      </w:r>
+      <w:r>
+        <w:t>Johnson County Registration Process (5 data points, once they are collected, it throws an email to the user, minimal entry, when you click the link, it works. Restrictions as well. Day prior to the poll you must be registered to be able to vote. It should be complete a day before the election).</w:t>
+      </w:r>
+      <w:r>
+        <w:t xml:space="preserve"> </w:t>
+      </w:r>
+      <w:r>
+        <w:t>Apply for license (validation) when you travel you show the driver’s license it hits the db to check the db if it works. Test data, no real SSN. Test data, not needs to be test country / city / state /etc. Don’t need to enter 99 county data/etc, assume only 10/etc. But not really 2, reasonable</w:t>
+      </w:r>
+    </w:p>
+    <w:p>
+      <w:pPr>
+        <w:pStyle w:val="Heading1"/>
+        <w:numPr>
+          <w:ilvl w:val="0"/>
+          <w:numId w:val="0"/>
+        </w:numPr>
+        <w:ind w:left="360" w:hanging="360"/>
+      </w:pPr>
+      <w:r>
+        <w:rPr>
+          <w:b/>
+        </w:rPr>
+        <w:t>Question:</w:t>
+      </w:r>
+      <w:r>
+        <w:t xml:space="preserve"> Further elaboration on testing would be nice - are you expecting a certain amount of code coverage or tests done? Or is whatever we do (Or don't do) fine? </w:t>
+      </w:r>
+    </w:p>
+    <w:p>
+      <w:pPr>
+        <w:pStyle w:val="Heading1"/>
+        <w:numPr>
+          <w:ilvl w:val="0"/>
+          <w:numId w:val="0"/>
+        </w:numPr>
+        <w:ind w:left="360" w:hanging="360"/>
+      </w:pPr>
+      <w:r>
+        <w:rPr>
+          <w:b/>
+        </w:rPr>
+        <w:t>Answer: </w:t>
+      </w:r>
+      <w:r>
+        <w:t>Cover at least the functions. Not really 100% required but should be tested</w:t>
+      </w:r>
+    </w:p>
+    <w:p>
+      <w:pPr>
+        <w:pStyle w:val="Heading1"/>
+        <w:numPr>
+          <w:ilvl w:val="0"/>
+          <w:numId w:val="0"/>
+        </w:numPr>
+        <w:ind w:left="360" w:hanging="360"/>
+      </w:pPr>
+      <w:r>
+        <w:rPr>
+          <w:b/>
+        </w:rPr>
+        <w:lastRenderedPageBreak/>
+        <w:t>Question: </w:t>
+      </w:r>
+      <w:r>
+        <w:t xml:space="preserve">Last time, we asked for what the difference between each level of administration was, but you said you weren't sure. Is it possible to know what the answer to this question is now? </w:t>
+      </w:r>
+    </w:p>
+    <w:p>
+      <w:pPr>
+        <w:pStyle w:val="Heading1"/>
+        <w:numPr>
+          <w:ilvl w:val="0"/>
+          <w:numId w:val="0"/>
+        </w:numPr>
+        <w:ind w:left="360" w:hanging="360"/>
+      </w:pPr>
+      <w:r>
+        <w:rPr>
+          <w:b/>
+        </w:rPr>
+        <w:t>Answer:</w:t>
+      </w:r>
+      <w:r>
+        <w:t> Please clarify in class.  [Supplier is a typo</w:t>
+      </w:r>
+      <w:r>
+        <w:t>?</w:t>
+      </w:r>
+      <w:r>
+        <w:t>]</w:t>
+      </w:r>
+    </w:p>
+    <w:p>
+      <w:pPr>
+        <w:pStyle w:val="Heading1"/>
+        <w:numPr>
+          <w:ilvl w:val="0"/>
+          <w:numId w:val="0"/>
+        </w:numPr>
+        <w:ind w:left="360" w:hanging="360"/>
+      </w:pPr>
+      <w:r>
+        <w:rPr>
+          <w:b/>
+        </w:rPr>
+        <w:t>Question:</w:t>
+      </w:r>
+      <w:r>
+        <w:t xml:space="preserve"> You asked f</w:t>
+      </w:r>
+      <w:r>
+        <w:t>or demographic searches in</w:t>
+      </w:r>
+      <w:r>
+        <w:t xml:space="preserve"> the project specification, but what exactly are you searching for? What is the goal of this search? Is this just </w:t>
+      </w:r>
+      <w:r>
+        <w:t>the equivalent of a user list?</w:t>
+      </w:r>
+    </w:p>
+    <w:p>
+      <w:pPr>
+        <w:pStyle w:val="Heading1"/>
+        <w:numPr>
+          <w:ilvl w:val="0"/>
+          <w:numId w:val="0"/>
+        </w:numPr>
+        <w:ind w:left="360" w:hanging="360"/>
+      </w:pPr>
+      <w:r>
+        <w:rPr>
+          <w:b/>
+        </w:rPr>
+        <w:t>Answer:</w:t>
+      </w:r>
+      <w:r>
+        <w:t> Yes. We want to see voter demographics, precincts, stations, others. </w:t>
+      </w:r>
+    </w:p>
+    <w:p>
+      <w:pPr>
+        <w:pStyle w:val="Heading1"/>
+        <w:numPr>
+          <w:ilvl w:val="0"/>
+          <w:numId w:val="0"/>
+        </w:numPr>
+        <w:ind w:left="360" w:hanging="360"/>
+      </w:pPr>
+      <w:r>
+        <w:rPr>
+          <w:b/>
+        </w:rPr>
+        <w:t>Question:</w:t>
+      </w:r>
+      <w:r>
+        <w:t xml:space="preserve"> You listed that users should be able enter, query, and update the natural and electoral geographic area, but how is this handled? Does a user need to update the natural geography while the system handles the electoral geography, and so on? </w:t>
+      </w:r>
+    </w:p>
+    <w:p>
+      <w:pPr>
+        <w:pStyle w:val="Heading1"/>
+        <w:numPr>
+          <w:ilvl w:val="0"/>
+          <w:numId w:val="0"/>
+        </w:numPr>
+        <w:ind w:left="360" w:hanging="360"/>
+      </w:pPr>
+      <w:r>
+        <w:rPr>
+          <w:b/>
+        </w:rPr>
+        <w:t>Answer:</w:t>
+      </w:r>
+      <w:r>
+        <w:t xml:space="preserve"> </w:t>
+      </w:r>
+      <w:r>
+        <w:t>We are looking for the electoral geography to follow the natural geography; if you are adding a State, for example, we should be able to map the electoral geography within the state boundaries. A good resource that we saw is this site:</w:t>
+      </w:r>
+      <w:r>
+        <w:t xml:space="preserve"> </w:t>
+      </w:r>
+      <w:hyperlink r:id="rId9" w:history="1">
+        <w:r>
+          <w:rPr>
+            <w:rStyle w:val="Hyperlink"/>
+          </w:rPr>
+          <w:t>https://gis.johnson-county.com/generalpollingplaces</w:t>
+        </w:r>
+      </w:hyperlink>
+      <w:r>
+        <w:t> </w:t>
+      </w:r>
+    </w:p>
+    <w:p>
+      <w:pPr>
+        <w:pStyle w:val="Heading1"/>
+        <w:numPr>
+          <w:ilvl w:val="0"/>
+          <w:numId w:val="0"/>
+        </w:numPr>
+        <w:ind w:left="360" w:hanging="360"/>
+      </w:pPr>
+      <w:r>
+        <w:rPr>
+          <w:b/>
+        </w:rPr>
+        <w:t>Question</w:t>
+      </w:r>
+      <w:r>
+        <w:t>: You asked for system admin tasks to be available on the system, but just are the system administration tasks. What are you looking to accomplish as system administration?</w:t>
+      </w:r>
+      <w:r>
+        <w:t xml:space="preserve"> </w:t>
+      </w:r>
+    </w:p>
+    <w:p>
+      <w:pPr>
+        <w:pStyle w:val="Heading1"/>
+        <w:numPr>
+          <w:ilvl w:val="0"/>
+          <w:numId w:val="0"/>
+        </w:numPr>
+        <w:ind w:left="360" w:hanging="360"/>
+      </w:pPr>
+      <w:r>
+        <w:rPr>
+          <w:b/>
+        </w:rPr>
+        <w:lastRenderedPageBreak/>
+        <w:t>Answer</w:t>
+      </w:r>
+      <w:r>
+        <w:t>:</w:t>
+      </w:r>
+      <w:r>
+        <w:t xml:space="preserve"> Clarify in class</w:t>
+      </w:r>
+    </w:p>
+    <w:p>
+      <w:pPr>
+        <w:pStyle w:val="Heading1"/>
+        <w:numPr>
+          <w:ilvl w:val="0"/>
+          <w:numId w:val="0"/>
+        </w:numPr>
+        <w:ind w:left="360" w:hanging="360"/>
+      </w:pPr>
+      <w:r>
+        <w:rPr>
+          <w:b/>
+        </w:rPr>
+        <w:t>Question: </w:t>
+      </w:r>
+      <w:r>
+        <w:t>Is it one vote per election/ballot? If I change my electoral area/natural geography, for example, am I allowed vote again? </w:t>
+      </w:r>
+    </w:p>
+    <w:p>
+      <w:pPr>
+        <w:pStyle w:val="Heading1"/>
+        <w:numPr>
+          <w:ilvl w:val="0"/>
+          <w:numId w:val="0"/>
+        </w:numPr>
+        <w:ind w:left="360" w:hanging="360"/>
+      </w:pPr>
+      <w:r>
+        <w:rPr>
+          <w:b/>
+        </w:rPr>
+        <w:t>Answer:</w:t>
+      </w:r>
+      <w:r>
+        <w:t xml:space="preserve"> </w:t>
+      </w:r>
+      <w:r>
+        <w:t>Yes. We need to consider natural restrictions existing at a Federal / State / County level. </w:t>
+      </w:r>
+    </w:p>
+    <w:p>
+      <w:pPr>
+        <w:pStyle w:val="Heading1"/>
+        <w:numPr>
+          <w:ilvl w:val="0"/>
+          <w:numId w:val="0"/>
+        </w:numPr>
+        <w:ind w:left="360" w:hanging="360"/>
+      </w:pPr>
+      <w:r>
+        <w:rPr>
+          <w:b/>
+        </w:rPr>
+        <w:t>Question:</w:t>
+      </w:r>
+      <w:r>
+        <w:t xml:space="preserve"> Is there a break period between changing electoral areas and eligibility to vote? For example, if I say I'm in Washington, do I automatically get approved to vote in Washington, or do I need to, for example, update my ID to a Washington ID, and so on? </w:t>
+      </w:r>
+    </w:p>
+    <w:p>
+      <w:pPr>
+        <w:pStyle w:val="Heading1"/>
+        <w:numPr>
+          <w:ilvl w:val="0"/>
+          <w:numId w:val="0"/>
+        </w:numPr>
+        <w:ind w:left="360" w:hanging="360"/>
+      </w:pPr>
+      <w:r>
+        <w:rPr>
+          <w:b/>
+        </w:rPr>
+        <w:t>Answer:</w:t>
+      </w:r>
+      <w:r>
+        <w:t xml:space="preserve"> </w:t>
+      </w:r>
+      <w:r>
+        <w:t>We are expecting checks implemented related to this. For example, what we know here in Iowa is as follows:</w:t>
+      </w:r>
+      <w:r>
+        <w:t xml:space="preserve"> </w:t>
+      </w:r>
+      <w:r>
+        <w:t>If you have moved to Iowa from another state or to a different county in Iowa, pre-register to vote in your new county 10 days before general elections and 11 days before all other elections. We know you cannot claim the right to vote in any other place. </w:t>
+      </w:r>
+    </w:p>
+    <w:p>
+      <w:pPr>
+        <w:pStyle w:val="Heading1"/>
+        <w:numPr>
+          <w:ilvl w:val="0"/>
+          <w:numId w:val="0"/>
+        </w:numPr>
+        <w:ind w:left="360" w:hanging="360"/>
+      </w:pPr>
+      <w:r>
+        <w:rPr>
+          <w:b/>
+        </w:rPr>
+        <w:t>Question:</w:t>
+      </w:r>
+      <w:r>
+        <w:t xml:space="preserve"> A feature you requested is 'analysis' but what kind of analysis are you looking for? Just the summary of the poles (who won and by how much) or something in more detail? </w:t>
+      </w:r>
+    </w:p>
+    <w:p>
+      <w:pPr>
+        <w:pStyle w:val="Heading1"/>
+        <w:numPr>
+          <w:ilvl w:val="0"/>
+          <w:numId w:val="0"/>
+        </w:numPr>
+        <w:ind w:left="360" w:hanging="360"/>
+      </w:pPr>
+      <w:r>
+        <w:rPr>
+          <w:b/>
+        </w:rPr>
+        <w:t>Answer:</w:t>
+      </w:r>
+      <w:r>
+        <w:t xml:space="preserve"> </w:t>
+      </w:r>
+      <w:r>
+        <w:t>Some that we can think of this early is demographic of votes per precinct, turnout of vote political affiliation. We would like to see some other analytics.</w:t>
+      </w:r>
+    </w:p>
+    <w:p>
+      <w:pPr>
+        <w:pStyle w:val="Heading1"/>
+        <w:numPr>
+          <w:ilvl w:val="0"/>
+          <w:numId w:val="0"/>
+        </w:numPr>
+        <w:ind w:left="360" w:hanging="360"/>
+      </w:pPr>
+      <w:r>
+        <w:rPr>
+          <w:b/>
+        </w:rPr>
+        <w:lastRenderedPageBreak/>
+        <w:t>Question:</w:t>
+      </w:r>
+      <w:r>
+        <w:t xml:space="preserve"> Another feature you requested is a 'data dictionary' but what exactly is a data dictionary, and what are you looking for in one? </w:t>
+      </w:r>
+    </w:p>
+    <w:p>
+      <w:pPr>
+        <w:pStyle w:val="Heading1"/>
+        <w:numPr>
+          <w:ilvl w:val="0"/>
+          <w:numId w:val="0"/>
+        </w:numPr>
+        <w:ind w:left="360" w:hanging="360"/>
+      </w:pPr>
+      <w:r>
+        <w:rPr>
+          <w:b/>
+        </w:rPr>
+        <w:t>Answer:</w:t>
+      </w:r>
+      <w:r>
+        <w:t xml:space="preserve"> </w:t>
+      </w:r>
+      <w:r>
+        <w:t>This is close to the metadata of your system. In your DB, for example:</w:t>
+      </w:r>
+    </w:p>
+    <w:p>
+      <w:pPr>
+        <w:pStyle w:val="Heading1"/>
+        <w:numPr>
+          <w:ilvl w:val="0"/>
+          <w:numId w:val="0"/>
+        </w:numPr>
+      </w:pPr>
+      <w:r>
+        <w:rPr>
+          <w:noProof/>
+          <w:lang w:eastAsia="en-US"/>
+        </w:rPr>
+        <w:drawing>
+          <wp:inline distT="0" distB="0" distL="0" distR="0" wp14:anchorId="7B012F51" wp14:editId="1B10D3F7">
+            <wp:extent cx="5943600" cy="1418590"/>
+            <wp:effectExtent l="0" t="0" r="0" b="3810"/>
+            <wp:docPr id="1" name="Picture 1"/>
+            <wp:cNvGraphicFramePr>
+              <a:graphicFrameLocks xmlns:a="http://schemas.openxmlformats.org/drawingml/2006/main" noChangeAspect="1"/>
+            </wp:cNvGraphicFramePr>
+            <a:graphic xmlns:a="http://schemas.openxmlformats.org/drawingml/2006/main">
+              <a:graphicData uri="http://schemas.openxmlformats.org/drawingml/2006/picture">
+                <pic:pic xmlns:pic="http://schemas.openxmlformats.org/drawingml/2006/picture">
+                  <pic:nvPicPr>
+                    <pic:cNvPr id="0" name="Picture 1"/>
+                    <pic:cNvPicPr>
+                      <a:picLocks noChangeAspect="1" noChangeArrowheads="1"/>
+                    </pic:cNvPicPr>
+                  </pic:nvPicPr>
+                  <pic:blipFill>
+                    <a:blip r:embed="rId10">
+                      <a:extLst>
+                        <a:ext uri="{28A0092B-C50C-407E-A947-70E740481C1C}">
+                          <a14:useLocalDpi xmlns:a14="http://schemas.microsoft.com/office/drawing/2010/main" val="0"/>
+                        </a:ext>
+                      </a:extLst>
+                    </a:blip>
+                    <a:srcRect/>
+                    <a:stretch>
+                      <a:fillRect/>
+                    </a:stretch>
+                  </pic:blipFill>
+                  <pic:spPr bwMode="auto">
+                    <a:xfrm>
+                      <a:off x="0" y="0"/>
+                      <a:ext cx="5943600" cy="1418590"/>
+                    </a:xfrm>
+                    <a:prstGeom prst="rect">
+                      <a:avLst/>
+                    </a:prstGeom>
+                    <a:noFill/>
+                    <a:ln>
+                      <a:noFill/>
+                    </a:ln>
+                  </pic:spPr>
+                </pic:pic>
+              </a:graphicData>
+            </a:graphic>
+          </wp:inline>
+        </w:drawing>
+      </w:r>
+    </w:p>
+    <w:p>
+      <w:pPr>
+        <w:pStyle w:val="Heading1"/>
+        <w:numPr>
+          <w:ilvl w:val="0"/>
+          <w:numId w:val="0"/>
+        </w:numPr>
+        <w:ind w:left="360" w:hanging="360"/>
+      </w:pPr>
+      <w:r>
+        <w:t>Week 3 (Feb 19)</w:t>
+      </w:r>
+      <w:r>
+        <w:t xml:space="preserve"> [Ru]</w:t>
+      </w:r>
+    </w:p>
+    <w:p>
+      <w:pPr>
+        <w:pStyle w:val="Heading1"/>
+        <w:numPr>
+          <w:ilvl w:val="0"/>
+          <w:numId w:val="0"/>
+        </w:numPr>
+        <w:ind w:left="360" w:hanging="360"/>
+      </w:pPr>
+      <w:r>
+        <w:t>question: Are we allowed to use Mangolab?</w:t>
+      </w:r>
+    </w:p>
+    <w:p>
+      <w:pPr>
+        <w:pStyle w:val="Heading1"/>
+        <w:numPr>
+          <w:ilvl w:val="0"/>
+          <w:numId w:val="0"/>
+        </w:numPr>
+        <w:ind w:left="360" w:hanging="360"/>
+      </w:pPr>
+      <w:r>
+        <w:t>Answer: Sure</w:t>
+      </w:r>
+    </w:p>
+    <w:p>
+      <w:pPr>
+        <w:pStyle w:val="Heading1"/>
+        <w:numPr>
+          <w:ilvl w:val="0"/>
+          <w:numId w:val="0"/>
+        </w:numPr>
+        <w:ind w:left="360" w:hanging="360"/>
+      </w:pPr>
+      <w:r>
+        <w:t>Even parts are required, don’t just assume the MongoDB expert can do all DB parts.</w:t>
+      </w:r>
+    </w:p>
+    <w:p>
+      <w:pPr>
+        <w:pStyle w:val="Heading1"/>
+        <w:numPr>
+          <w:ilvl w:val="0"/>
+          <w:numId w:val="0"/>
+        </w:numPr>
+        <w:ind w:left="360" w:hanging="360"/>
+      </w:pPr>
+      <w:r>
+        <w:t xml:space="preserve">Have something like a DropBox which you can </w:t>
+      </w:r>
+      <w:proofErr w:type="gramStart"/>
+      <w:r>
+        <w:t>update  every</w:t>
+      </w:r>
+      <w:proofErr w:type="gramEnd"/>
+      <w:r>
+        <w:t xml:space="preserve"> week for the questions</w:t>
+      </w:r>
+    </w:p>
+    <w:p>
+      <w:pPr>
+        <w:pStyle w:val="Heading1"/>
+        <w:numPr>
+          <w:ilvl w:val="0"/>
+          <w:numId w:val="0"/>
+        </w:numPr>
+        <w:ind w:left="360" w:hanging="360"/>
+      </w:pPr>
+      <w:r>
+        <w:t>Ideally:</w:t>
+      </w:r>
+      <w:r>
+        <w:t xml:space="preserve"> At the end of the day we want to be able to register on the phone or desktop, and we can do the phone/desktop login wherever. As a result, on either device, if we login (provided we’re registered and qualified) we’ll be able to vote.</w:t>
+      </w:r>
+      <w:bookmarkStart w:id="6" w:name="_GoBack"/>
+      <w:bookmarkEnd w:id="6"/>
+    </w:p>
+    <w:p>
+      <w:pPr>
+        <w:pStyle w:val="Heading1"/>
+        <w:numPr>
+          <w:ilvl w:val="0"/>
+          <w:numId w:val="0"/>
+        </w:numPr>
+        <w:ind w:left="360" w:hanging="360"/>
+      </w:pPr>
+    </w:p>
+    <w:p>
+      <w:pPr>
+        <w:pStyle w:val="Heading1"/>
+        <w:numPr>
+          <w:ilvl w:val="0"/>
+          <w:numId w:val="0"/>
+        </w:numPr>
+        <w:ind w:left="360" w:hanging="360"/>
+      </w:pPr>
+      <w:r>
+        <w:t>Week 4 (Feb 26)</w:t>
+      </w:r>
+      <w:r>
+        <w:t xml:space="preserve"> [Ru]</w:t>
+      </w:r>
+    </w:p>
+    <w:p>
+      <w:pPr>
+        <w:pStyle w:val="Heading1"/>
+        <w:numPr>
+          <w:ilvl w:val="0"/>
+          <w:numId w:val="0"/>
+        </w:numPr>
+        <w:ind w:left="360" w:hanging="360"/>
+      </w:pPr>
+      <w:r>
+        <w:t>Week 5 (Mar 5)</w:t>
+      </w:r>
+      <w:r>
+        <w:t xml:space="preserve"> [Ru]</w:t>
+      </w:r>
+    </w:p>
+    <w:p>
+      <w:pPr>
+        <w:pStyle w:val="Heading1"/>
+        <w:numPr>
+          <w:ilvl w:val="0"/>
+          <w:numId w:val="0"/>
+        </w:numPr>
+        <w:ind w:left="360" w:hanging="360"/>
+      </w:pPr>
+      <w:r>
+        <w:t>Week 6 (</w:t>
+      </w:r>
+      <w:r>
+        <w:t>Mar 12</w:t>
+      </w:r>
+      <w:r>
+        <w:t>)</w:t>
+      </w:r>
+      <w:r>
+        <w:t xml:space="preserve"> [Junyan]</w:t>
+      </w:r>
+    </w:p>
+    <w:p>
+      <w:pPr>
+        <w:pStyle w:val="Heading1"/>
+        <w:numPr>
+          <w:ilvl w:val="0"/>
+          <w:numId w:val="0"/>
+        </w:numPr>
+        <w:ind w:left="360" w:hanging="360"/>
+      </w:pPr>
+      <w:r>
+        <w:t>Week 7 (</w:t>
+      </w:r>
+      <w:r>
+        <w:t>Mar 19</w:t>
+      </w:r>
+      <w:r>
+        <w:t>)</w:t>
+      </w:r>
+      <w:r>
+        <w:t xml:space="preserve"> [Junyan]</w:t>
+      </w:r>
+    </w:p>
+    <w:p>
+      <w:pPr>
+        <w:pStyle w:val="Heading1"/>
+        <w:numPr>
+          <w:ilvl w:val="0"/>
+          <w:numId w:val="0"/>
+        </w:numPr>
+        <w:ind w:left="360" w:hanging="360"/>
+      </w:pPr>
+      <w:r>
+        <w:t>Week 8 (</w:t>
+      </w:r>
+      <w:r>
+        <w:t>Mar 26</w:t>
+      </w:r>
+      <w:r>
+        <w:t>)</w:t>
+      </w:r>
+      <w:r>
+        <w:t xml:space="preserve"> [junyan]</w:t>
+      </w:r>
+    </w:p>
+    <w:p>
+      <w:pPr>
+        <w:pStyle w:val="Heading1"/>
+        <w:numPr>
+          <w:ilvl w:val="0"/>
+          <w:numId w:val="0"/>
+        </w:numPr>
+        <w:ind w:left="360" w:hanging="360"/>
+      </w:pPr>
+      <w:r>
+        <w:t>Week 9 (</w:t>
+      </w:r>
+      <w:r>
+        <w:t>Apr 2</w:t>
+      </w:r>
+      <w:r>
+        <w:t>)</w:t>
+      </w:r>
+      <w:r>
+        <w:t xml:space="preserve"> [Heather]</w:t>
+      </w:r>
+    </w:p>
+    <w:p>
+      <w:pPr>
+        <w:pStyle w:val="Heading1"/>
+        <w:numPr>
+          <w:ilvl w:val="0"/>
+          <w:numId w:val="0"/>
+        </w:numPr>
+        <w:ind w:left="360" w:hanging="360"/>
+      </w:pPr>
+      <w:r>
+        <w:t>Week 10 (</w:t>
+      </w:r>
+      <w:r>
+        <w:t>Apr 9</w:t>
+      </w:r>
+      <w:r>
+        <w:t>)</w:t>
+      </w:r>
+      <w:r>
+        <w:t xml:space="preserve"> [Heather]</w:t>
+      </w:r>
+    </w:p>
+    <w:p>
+      <w:pPr>
+        <w:pStyle w:val="Heading1"/>
+        <w:numPr>
+          <w:ilvl w:val="0"/>
+          <w:numId w:val="0"/>
+        </w:numPr>
+        <w:ind w:left="360" w:hanging="360"/>
+      </w:pPr>
+      <w:r>
+        <w:t>Week 11 (</w:t>
+      </w:r>
+      <w:r>
+        <w:t>Apr 16</w:t>
+      </w:r>
+      <w:r>
+        <w:t>)</w:t>
+      </w:r>
+      <w:r>
+        <w:t xml:space="preserve"> [Heather]</w:t>
+      </w:r>
+    </w:p>
+    <w:p>
+      <w:pPr>
+        <w:pStyle w:val="Heading1"/>
+        <w:numPr>
+          <w:ilvl w:val="0"/>
+          <w:numId w:val="0"/>
+        </w:numPr>
+        <w:ind w:left="360" w:hanging="360"/>
+      </w:pPr>
+      <w:r>
+        <w:t>Week 12 (</w:t>
+      </w:r>
+      <w:r>
+        <w:t>Apr 23</w:t>
+      </w:r>
+      <w:r>
+        <w:t>)</w:t>
+      </w:r>
+      <w:r>
+        <w:t xml:space="preserve"> [Ru]</w:t>
+      </w:r>
+    </w:p>
+    <w:p>
+      <w:pPr>
+        <w:pStyle w:val="Heading1"/>
+        <w:numPr>
+          <w:ilvl w:val="0"/>
+          <w:numId w:val="0"/>
+        </w:numPr>
+        <w:ind w:left="360" w:hanging="360"/>
+      </w:pPr>
+      <w:r>
+        <w:t>Week 13 (</w:t>
+      </w:r>
+      <w:r>
+        <w:t>Apr 30</w:t>
+      </w:r>
+      <w:r>
+        <w:t>)</w:t>
+      </w:r>
+      <w:r>
+        <w:t xml:space="preserve"> [Ru]</w:t>
       </w:r>
       <w:r>
         <w:br/>
-        <w:t>A:</w:t>
-      </w:r>
-    </w:p>
-    <w:p>
-      <w:pPr>
-        <w:pStyle w:val="Heading1"/>
-        <w:numPr>
-          <w:ilvl w:val="0"/>
-          <w:numId w:val="0"/>
-        </w:numPr>
-        <w:ind w:left="360" w:hanging="360"/>
-      </w:pPr>
-      <w:r>
-        <w:t>Q:</w:t>
-      </w:r>
-      <w:r>
-        <w:t xml:space="preserve"> what are the </w:t>
-      </w:r>
-      <w:r>
-        <w:t>“</w:t>
-      </w:r>
-      <w:r>
-        <w:t>desired demographics</w:t>
-      </w:r>
-      <w:r>
-        <w:t>”</w:t>
-      </w:r>
-      <w:r>
-        <w:t xml:space="preserve"> for a user?</w:t>
-      </w:r>
-      <w:r>
-        <w:br/>
-        <w:t>A:</w:t>
-      </w:r>
-    </w:p>
-    <w:p>
-      <w:pPr>
-        <w:pStyle w:val="Heading1"/>
-        <w:numPr>
-          <w:ilvl w:val="0"/>
-          <w:numId w:val="0"/>
-        </w:numPr>
-        <w:ind w:left="360" w:hanging="360"/>
+      </w:r>
+    </w:p>
+    <w:p>
+      <w:pPr>
+        <w:pStyle w:val="Heading1"/>
+        <w:numPr>
+          <w:ilvl w:val="0"/>
+          <w:numId w:val="0"/>
+        </w:numPr>
+        <w:ind w:left="360" w:hanging="360"/>
+      </w:pPr>
+      <w:r>
+        <w:t>Questions to be scheduled</w:t>
+      </w:r>
+    </w:p>
+    <w:p>
+      <w:pPr>
+        <w:pStyle w:val="Heading1"/>
+        <w:numPr>
+          <w:ilvl w:val="0"/>
+          <w:numId w:val="4"/>
+        </w:numPr>
+      </w:pPr>
+      <w:r>
+        <w:t>How do you define an election cycle? Is that a system feature or an admin defined one?</w:t>
+      </w:r>
+    </w:p>
+    <w:p>
+      <w:pPr>
+        <w:pStyle w:val="Heading1"/>
+        <w:numPr>
+          <w:ilvl w:val="0"/>
+          <w:numId w:val="4"/>
+        </w:numPr>
       </w:pPr>
       <w:r>
         <w:lastRenderedPageBreak/>
-        <w:t>Q: Is a user able to register and vote right away or do they need to be approved by an admin?</w:t>
-      </w:r>
-      <w:r>
-        <w:br/>
-        <w:t>A:</w:t>
-      </w:r>
-    </w:p>
-    <w:p>
-      <w:pPr>
-        <w:pStyle w:val="Heading1"/>
-        <w:numPr>
-          <w:ilvl w:val="0"/>
-          <w:numId w:val="0"/>
-        </w:numPr>
-        <w:ind w:left="360" w:hanging="360"/>
-      </w:pPr>
-      <w:r>
-        <w:t>Q: What is needed to be a valid voter? Does only the government id matter?</w:t>
-      </w:r>
-    </w:p>
-    <w:p>
-      <w:pPr>
-        <w:pStyle w:val="Heading1"/>
-        <w:numPr>
-          <w:ilvl w:val="0"/>
-          <w:numId w:val="0"/>
-        </w:numPr>
-        <w:ind w:left="360" w:hanging="360"/>
-      </w:pPr>
-      <w:r>
-        <w:t>A:</w:t>
-      </w:r>
-      <w:r>
-        <w:softHyphen/>
-      </w:r>
-    </w:p>
-    <w:p>
-      <w:pPr>
-        <w:pStyle w:val="Heading1"/>
-        <w:numPr>
-          <w:ilvl w:val="0"/>
-          <w:numId w:val="0"/>
-        </w:numPr>
-        <w:ind w:left="360" w:hanging="360"/>
-      </w:pPr>
-      <w:r>
-        <w:t>Q: How do you want to handle the government id part of registration?</w:t>
-      </w:r>
-      <w:r>
-        <w:t xml:space="preserve"> Is that an admin thing or something for us to check?</w:t>
-      </w:r>
-      <w:r>
-        <w:br/>
-        <w:t>A:</w:t>
-      </w:r>
-    </w:p>
-    <w:p>
-      <w:pPr>
-        <w:pStyle w:val="Heading1"/>
-        <w:numPr>
-          <w:ilvl w:val="0"/>
-          <w:numId w:val="0"/>
-        </w:numPr>
-        <w:ind w:left="360" w:hanging="360"/>
-      </w:pPr>
-      <w:r>
-        <w:t>Week 2 (Feb 12)</w:t>
-      </w:r>
-    </w:p>
-    <w:p>
-      <w:pPr>
-        <w:pStyle w:val="Heading1"/>
-        <w:numPr>
-          <w:ilvl w:val="0"/>
-          <w:numId w:val="0"/>
-        </w:numPr>
-        <w:ind w:left="360" w:hanging="360"/>
-      </w:pPr>
-      <w:r>
-        <w:t>Week 3 (Feb 19)</w:t>
-      </w:r>
-    </w:p>
-    <w:p>
-      <w:pPr>
-        <w:pStyle w:val="Heading1"/>
-        <w:numPr>
-          <w:ilvl w:val="0"/>
-          <w:numId w:val="0"/>
-        </w:numPr>
-        <w:ind w:left="360" w:hanging="360"/>
-      </w:pPr>
-      <w:r>
-        <w:t>Week 4 (Feb 26)</w:t>
-      </w:r>
-    </w:p>
-    <w:p>
-      <w:pPr>
-        <w:pStyle w:val="Heading1"/>
-        <w:numPr>
-          <w:ilvl w:val="0"/>
-          <w:numId w:val="0"/>
-        </w:numPr>
-        <w:ind w:left="360" w:hanging="360"/>
-      </w:pPr>
-      <w:r>
-        <w:t>Week 5 (Mar 5)</w:t>
-      </w:r>
-    </w:p>
-    <w:p>
-      <w:pPr>
-        <w:pStyle w:val="Heading1"/>
-        <w:numPr>
-          <w:ilvl w:val="0"/>
-          <w:numId w:val="0"/>
-        </w:numPr>
-        <w:ind w:left="360" w:hanging="360"/>
-      </w:pPr>
-      <w:r>
-        <w:t>Week 6 (</w:t>
-      </w:r>
-      <w:r>
-        <w:t>Mar 12</w:t>
-      </w:r>
-      <w:r>
-        <w:t>)</w:t>
-      </w:r>
-    </w:p>
-    <w:p>
-      <w:pPr>
-        <w:pStyle w:val="Heading1"/>
-        <w:numPr>
-          <w:ilvl w:val="0"/>
-          <w:numId w:val="0"/>
-        </w:numPr>
-        <w:ind w:left="360" w:hanging="360"/>
-      </w:pPr>
-      <w:r>
-        <w:t>Week 7 (</w:t>
-      </w:r>
-      <w:r>
-        <w:t>Mar 19</w:t>
-      </w:r>
-      <w:r>
-        <w:t>)</w:t>
-      </w:r>
-    </w:p>
-    <w:p>
-      <w:pPr>
-        <w:pStyle w:val="Heading1"/>
-        <w:numPr>
-          <w:ilvl w:val="0"/>
-          <w:numId w:val="0"/>
-        </w:numPr>
-        <w:ind w:left="360" w:hanging="360"/>
-      </w:pPr>
-      <w:r>
-        <w:t>Week 8 (</w:t>
-      </w:r>
-      <w:r>
-        <w:t>Mar 26</w:t>
-      </w:r>
-      <w:r>
-        <w:t>)</w:t>
-      </w:r>
-    </w:p>
-    <w:p>
-      <w:pPr>
-        <w:pStyle w:val="Heading1"/>
-        <w:numPr>
-          <w:ilvl w:val="0"/>
-          <w:numId w:val="0"/>
-        </w:numPr>
-        <w:ind w:left="360" w:hanging="360"/>
-      </w:pPr>
-      <w:r>
-        <w:t>Week 9 (</w:t>
-      </w:r>
-      <w:r>
-        <w:t>Apr 2</w:t>
-      </w:r>
-      <w:r>
-        <w:t>)</w:t>
-      </w:r>
-    </w:p>
-    <w:p>
-      <w:pPr>
-        <w:pStyle w:val="Heading1"/>
-        <w:numPr>
-          <w:ilvl w:val="0"/>
-          <w:numId w:val="0"/>
-        </w:numPr>
-        <w:ind w:left="360" w:hanging="360"/>
-      </w:pPr>
-      <w:r>
-        <w:lastRenderedPageBreak/>
-        <w:t>Week 10 (</w:t>
-      </w:r>
-      <w:r>
-        <w:t>Apr 9</w:t>
-      </w:r>
-      <w:r>
-        <w:t>)</w:t>
-      </w:r>
-    </w:p>
-    <w:p>
-      <w:pPr>
-        <w:pStyle w:val="Heading1"/>
-        <w:numPr>
-          <w:ilvl w:val="0"/>
-          <w:numId w:val="0"/>
-        </w:numPr>
-        <w:ind w:left="360" w:hanging="360"/>
-      </w:pPr>
-      <w:r>
-        <w:t>Week 11 (</w:t>
-      </w:r>
-      <w:r>
-        <w:t>Apr 16</w:t>
-      </w:r>
-      <w:r>
-        <w:t>)</w:t>
-      </w:r>
-    </w:p>
-    <w:p>
-      <w:pPr>
-        <w:pStyle w:val="Heading1"/>
-        <w:numPr>
-          <w:ilvl w:val="0"/>
-          <w:numId w:val="0"/>
-        </w:numPr>
-        <w:ind w:left="360" w:hanging="360"/>
-      </w:pPr>
-      <w:r>
-        <w:t>Week 12 (</w:t>
-      </w:r>
-      <w:r>
-        <w:t>Apr 23</w:t>
-      </w:r>
-      <w:r>
-        <w:t>)</w:t>
-      </w:r>
-    </w:p>
-    <w:p>
-      <w:pPr>
-        <w:pStyle w:val="Heading1"/>
-        <w:numPr>
-          <w:ilvl w:val="0"/>
-          <w:numId w:val="0"/>
-        </w:numPr>
-        <w:ind w:left="360" w:hanging="360"/>
-      </w:pPr>
-      <w:r>
-        <w:t>Week 13 (</w:t>
-      </w:r>
-      <w:r>
-        <w:t>Apr 30</w:t>
-      </w:r>
-      <w:r>
-        <w:t>)</w:t>
-      </w:r>
-      <w:r>
-        <w:br/>
-      </w:r>
-    </w:p>
-    <w:p>
-      <w:pPr>
-        <w:pStyle w:val="Heading1"/>
-        <w:numPr>
-          <w:ilvl w:val="0"/>
-          <w:numId w:val="0"/>
-        </w:numPr>
-        <w:ind w:left="360" w:hanging="360"/>
-      </w:pPr>
-      <w:r>
-        <w:t>Questions to be scheduled</w:t>
-      </w:r>
+        <w:t xml:space="preserve">What’s the difference between each level of </w:t>
+      </w:r>
+      <w:proofErr w:type="gramStart"/>
+      <w:r>
+        <w:t>administration</w:t>
+      </w:r>
+      <w:proofErr w:type="gramEnd"/>
     </w:p>
     <w:p>
       <w:pPr>
@@ -1703,7 +2757,24 @@
         </w:numPr>
       </w:pPr>
       <w:r>
-        <w:t>How do you define an election cycle? Is that a system feature or an admin defined one?</w:t>
+        <w:t>Name/Logo</w:t>
+      </w:r>
+      <w:r>
+        <w:t>/Color/ui</w:t>
+      </w:r>
+      <w:r>
+        <w:t xml:space="preserve"> </w:t>
+      </w:r>
+      <w:proofErr w:type="gramStart"/>
+      <w:r>
+        <w:t>preferences</w:t>
+      </w:r>
+      <w:r>
+        <w:t xml:space="preserve"> :</w:t>
+      </w:r>
+      <w:proofErr w:type="gramEnd"/>
+      <w:r>
+        <w:t xml:space="preserve"> No preferences</w:t>
       </w:r>
     </w:p>
     <w:p>
@@ -1715,20 +2786,44 @@
         </w:numPr>
       </w:pPr>
       <w:r>
-        <w:t>What’s the difference between each level of administration</w:t>
-      </w:r>
-    </w:p>
-    <w:p>
-      <w:pPr>
-        <w:pStyle w:val="Heading1"/>
-        <w:numPr>
-          <w:ilvl w:val="0"/>
-          <w:numId w:val="4"/>
-        </w:numPr>
-      </w:pPr>
-      <w:r>
-        <w:t>Name/Logo preferences</w:t>
-      </w:r>
+        <w:t xml:space="preserve">How much testing do you want implemented like is code coverage a matter to </w:t>
+      </w:r>
+      <w:proofErr w:type="gramStart"/>
+      <w:r>
+        <w:t>consider</w:t>
+      </w:r>
+      <w:r>
+        <w:t xml:space="preserve"> :</w:t>
+      </w:r>
+      <w:proofErr w:type="gramEnd"/>
+      <w:r>
+        <w:t xml:space="preserve"> </w:t>
+      </w:r>
+    </w:p>
+    <w:p>
+      <w:pPr>
+        <w:pStyle w:val="Heading1"/>
+        <w:numPr>
+          <w:ilvl w:val="0"/>
+          <w:numId w:val="0"/>
+        </w:numPr>
+        <w:ind w:left="360" w:hanging="360"/>
+      </w:pPr>
+      <w:proofErr w:type="gramStart"/>
+      <w:r>
+        <w:t>kphp ?</w:t>
+      </w:r>
+      <w:proofErr w:type="gramEnd"/>
+    </w:p>
+    <w:p>
+      <w:pPr>
+        <w:pStyle w:val="Heading1"/>
+        <w:numPr>
+          <w:ilvl w:val="0"/>
+          <w:numId w:val="0"/>
+        </w:numPr>
+        <w:ind w:left="360" w:hanging="360"/>
+      </w:pPr>
     </w:p>
     <w:p>
       <w:pPr>
@@ -1741,7 +2836,7 @@
       </w:pPr>
     </w:p>
     <w:sectPr>
-      <w:footerReference w:type="default" r:id="rId9"/>
+      <w:footerReference w:type="default" r:id="rId11"/>
       <w:pgSz w:w="12240" w:h="15840"/>
       <w:pgMar w:top="1440" w:right="1800" w:bottom="1080" w:left="1800" w:header="720" w:footer="720" w:gutter="0"/>
       <w:cols w:space="720"/>
@@ -1786,7 +2881,7 @@
       </w:r>
     </w:p>
   </w:comment>
-  <w:comment w:id="3" w:author="Kemp, Heather" w:date="2018-02-04T17:56:00Z" w:initials="KH">
+  <w:comment w:id="2" w:author="Kemp, Heather" w:date="2018-02-04T17:56:00Z" w:initials="KH">
     <w:p>
       <w:pPr>
         <w:pStyle w:val="CommentText"/>
@@ -1802,7 +2897,7 @@
       </w:r>
     </w:p>
   </w:comment>
-  <w:comment w:id="4" w:author="Kemp, Heather" w:date="2018-02-04T17:09:00Z" w:initials="KH">
+  <w:comment w:id="3" w:author="Kemp, Heather" w:date="2018-02-04T17:09:00Z" w:initials="KH">
     <w:p>
       <w:pPr>
         <w:pStyle w:val="CommentText"/>
@@ -1814,27 +2909,32 @@
         <w:annotationRef/>
       </w:r>
       <w:r>
-        <w:t>What are the desired demographics</w:t>
+        <w:t xml:space="preserve">What are the desired </w:t>
+      </w:r>
+      <w:proofErr w:type="gramStart"/>
+      <w:r>
+        <w:t>demographics</w:t>
+      </w:r>
+      <w:proofErr w:type="gramEnd"/>
+    </w:p>
+  </w:comment>
+  <w:comment w:id="4" w:author="Kemp, Heather" w:date="2018-02-04T17:56:00Z" w:initials="KH">
+    <w:p>
+      <w:pPr>
+        <w:pStyle w:val="CommentText"/>
+      </w:pPr>
+      <w:r>
+        <w:rPr>
+          <w:rStyle w:val="CommentReference"/>
+        </w:rPr>
+        <w:annotationRef/>
+      </w:r>
+      <w:r>
+        <w:t>Do the people do this or is this automatic with natural geo update. Or is this a system thing</w:t>
       </w:r>
     </w:p>
   </w:comment>
   <w:comment w:id="5" w:author="Kemp, Heather" w:date="2018-02-04T17:56:00Z" w:initials="KH">
-    <w:p>
-      <w:pPr>
-        <w:pStyle w:val="CommentText"/>
-      </w:pPr>
-      <w:r>
-        <w:rPr>
-          <w:rStyle w:val="CommentReference"/>
-        </w:rPr>
-        <w:annotationRef/>
-      </w:r>
-      <w:r>
-        <w:t>Do the people do this or is this automatic with natural geo update. Or is this a system thing</w:t>
-      </w:r>
-    </w:p>
-  </w:comment>
-  <w:comment w:id="6" w:author="Kemp, Heather" w:date="2018-02-04T17:56:00Z" w:initials="KH">
     <w:p>
       <w:pPr>
         <w:pStyle w:val="CommentText"/>
@@ -1910,7 +3010,7 @@
       <w:rPr>
         <w:noProof/>
       </w:rPr>
-      <w:t>4</w:t>
+      <w:t>10</w:t>
     </w:r>
     <w:r>
       <w:rPr>
@@ -2560,6 +3660,7 @@
     <w:lsdException w:name="HTML Sample" w:semiHidden="1" w:unhideWhenUsed="1"/>
     <w:lsdException w:name="HTML Typewriter" w:semiHidden="1" w:unhideWhenUsed="1"/>
     <w:lsdException w:name="HTML Variable" w:semiHidden="1" w:unhideWhenUsed="1"/>
+    <w:lsdException w:name="Normal Table" w:semiHidden="1" w:unhideWhenUsed="1"/>
     <w:lsdException w:name="annotation subject" w:semiHidden="1" w:unhideWhenUsed="1"/>
     <w:lsdException w:name="No List" w:semiHidden="1" w:unhideWhenUsed="1"/>
     <w:lsdException w:name="Outline List 1" w:semiHidden="1" w:unhideWhenUsed="1"/>
@@ -2605,9 +3706,11 @@
     <w:lsdException w:name="Table Subtle 1" w:semiHidden="1" w:unhideWhenUsed="1"/>
     <w:lsdException w:name="Table Subtle 2" w:semiHidden="1" w:unhideWhenUsed="1"/>
     <w:lsdException w:name="Table Web 1" w:semiHidden="1" w:unhideWhenUsed="1"/>
+    <w:lsdException w:name="Table Web 2" w:semiHidden="1" w:unhideWhenUsed="1"/>
     <w:lsdException w:name="Table Web 3" w:semiHidden="1" w:unhideWhenUsed="1"/>
     <w:lsdException w:name="Balloon Text" w:semiHidden="1" w:unhideWhenUsed="1"/>
     <w:lsdException w:name="Table Grid" w:uiPriority="39"/>
+    <w:lsdException w:name="Table Theme" w:semiHidden="1" w:unhideWhenUsed="1"/>
     <w:lsdException w:name="Placeholder Text" w:semiHidden="1"/>
     <w:lsdException w:name="No Spacing" w:semiHidden="1" w:uiPriority="1" w:unhideWhenUsed="1" w:qFormat="1"/>
     <w:lsdException w:name="Light Shading" w:uiPriority="60"/>

</xml_diff>